<commit_message>
feat: save 1 lab
</commit_message>
<xml_diff>
--- a/Report.docx
+++ b/Report.docx
@@ -624,6 +624,7 @@
     <w:p>
       <w:pPr>
         <w:pStyle w:val="Heading2"/>
+        <w:spacing w:before="0" w:after="0"/>
         <w:ind w:firstLine="720"/>
         <w:rPr>
           <w:lang w:val="en-US"/>
@@ -1241,7 +1242,7 @@
           <w:sz w:val="28"/>
           <w:szCs w:val="28"/>
         </w:rPr>
-        <w:t>Создать класс корабля, который будет размещаться на игровом поле. Корабль может иметь длину от 1 до 4, а также может быть расположен вертикально или горизонтально. Каждый сегмент корабля может иметь три различных состояния: целый, поврежден, уничтожен. Изначально у корабля все сегменты целые. При нанесении 1 урона по сегменту, он становится поврежденным, а при нанесении 2 урона по сегменту, уничтоженным. Также добавить методы для взаимодействия с кораблем.</w:t>
+        <w:t>Создать класс корабля, который будет размещаться на игровом поле. Корабль может иметь длину от 1 до 4, а также может быть расположен  вертикально или горизонтально. Каждый сегмент корабля может иметь три различных состояния: целый, поврежден, уничтожен. Изначально у корабля все сегменты целые. При нанесении 1 урона по сегменту, он становится поврежденным, а при нанесении 2 урона по сегменту, уничтоженным. Также добавить методы для взаимодействия с кораблем.</w:t>
       </w:r>
     </w:p>
     <w:p>
@@ -1319,7 +1320,7 @@
         <w:pStyle w:val="NormalWeb"/>
         <w:numPr>
           <w:ilvl w:val="0"/>
-          <w:numId w:val="4"/>
+          <w:numId w:val="2"/>
         </w:numPr>
         <w:spacing w:lineRule="auto" w:line="360" w:beforeAutospacing="0" w:before="0" w:afterAutospacing="0" w:after="0"/>
         <w:jc w:val="both"/>
@@ -1437,7 +1438,7 @@
         <w:pStyle w:val="NormalWeb"/>
         <w:numPr>
           <w:ilvl w:val="0"/>
-          <w:numId w:val="7"/>
+          <w:numId w:val="3"/>
         </w:numPr>
         <w:spacing w:lineRule="auto" w:line="360" w:beforeAutospacing="0" w:before="0" w:afterAutospacing="0" w:after="0"/>
         <w:ind w:hanging="360" w:left="1069"/>
@@ -1463,7 +1464,7 @@
         <w:pStyle w:val="NormalWeb"/>
         <w:numPr>
           <w:ilvl w:val="0"/>
-          <w:numId w:val="7"/>
+          <w:numId w:val="3"/>
         </w:numPr>
         <w:spacing w:lineRule="auto" w:line="360" w:beforeAutospacing="0" w:before="0" w:afterAutospacing="0" w:after="0"/>
         <w:ind w:hanging="360" w:left="1069"/>
@@ -1489,7 +1490,7 @@
         <w:pStyle w:val="NormalWeb"/>
         <w:numPr>
           <w:ilvl w:val="0"/>
-          <w:numId w:val="7"/>
+          <w:numId w:val="3"/>
         </w:numPr>
         <w:spacing w:lineRule="auto" w:line="360" w:beforeAutospacing="0" w:before="0" w:afterAutospacing="0" w:after="0"/>
         <w:ind w:hanging="360" w:left="1069"/>
@@ -1515,7 +1516,7 @@
         <w:pStyle w:val="NormalWeb"/>
         <w:numPr>
           <w:ilvl w:val="0"/>
-          <w:numId w:val="7"/>
+          <w:numId w:val="3"/>
         </w:numPr>
         <w:spacing w:lineRule="auto" w:line="360" w:beforeAutospacing="0" w:before="0" w:afterAutospacing="0" w:after="0"/>
         <w:ind w:hanging="360" w:left="1069"/>
@@ -1541,7 +1542,7 @@
         <w:pStyle w:val="NormalWeb"/>
         <w:numPr>
           <w:ilvl w:val="0"/>
-          <w:numId w:val="7"/>
+          <w:numId w:val="3"/>
         </w:numPr>
         <w:spacing w:lineRule="auto" w:line="360" w:beforeAutospacing="0" w:before="0" w:afterAutospacing="0" w:after="0"/>
         <w:ind w:hanging="360" w:left="1069"/>
@@ -1567,7 +1568,7 @@
         <w:pStyle w:val="NormalWeb"/>
         <w:numPr>
           <w:ilvl w:val="0"/>
-          <w:numId w:val="7"/>
+          <w:numId w:val="3"/>
         </w:numPr>
         <w:spacing w:lineRule="auto" w:line="360" w:beforeAutospacing="0" w:before="0" w:afterAutospacing="0" w:after="0"/>
         <w:ind w:hanging="360" w:left="1069"/>
@@ -1593,7 +1594,7 @@
         <w:pStyle w:val="NormalWeb"/>
         <w:numPr>
           <w:ilvl w:val="0"/>
-          <w:numId w:val="7"/>
+          <w:numId w:val="3"/>
         </w:numPr>
         <w:spacing w:lineRule="auto" w:line="360" w:beforeAutospacing="0" w:before="0" w:afterAutospacing="0" w:after="0"/>
         <w:ind w:hanging="360" w:left="1069"/>
@@ -1612,74 +1613,6 @@
           <w:szCs w:val="28"/>
         </w:rPr>
         <w:t>У поля не должно быть методов возвращающих указатель на поле в явном виде, так как это небезопасно</w:t>
-      </w:r>
-    </w:p>
-    <w:p>
-      <w:pPr>
-        <w:pStyle w:val="Normal"/>
-        <w:spacing w:lineRule="auto" w:line="360"/>
-        <w:ind w:firstLine="709"/>
-        <w:rPr>
-          <w:sz w:val="28"/>
-          <w:szCs w:val="28"/>
-        </w:rPr>
-      </w:pPr>
-      <w:r>
-        <w:rPr>
-          <w:sz w:val="28"/>
-          <w:szCs w:val="28"/>
-        </w:rPr>
-      </w:r>
-    </w:p>
-    <w:p>
-      <w:pPr>
-        <w:pStyle w:val="Normal"/>
-        <w:spacing w:lineRule="auto" w:line="360"/>
-        <w:ind w:firstLine="709"/>
-        <w:rPr>
-          <w:sz w:val="28"/>
-          <w:szCs w:val="28"/>
-        </w:rPr>
-      </w:pPr>
-      <w:r>
-        <w:rPr>
-          <w:sz w:val="28"/>
-          <w:szCs w:val="28"/>
-        </w:rPr>
-      </w:r>
-    </w:p>
-    <w:p>
-      <w:pPr>
-        <w:pStyle w:val="Normal"/>
-        <w:spacing w:lineRule="auto" w:line="360"/>
-        <w:ind w:firstLine="709"/>
-        <w:rPr>
-          <w:sz w:val="28"/>
-          <w:szCs w:val="28"/>
-        </w:rPr>
-      </w:pPr>
-      <w:r>
-        <w:rPr>
-          <w:sz w:val="28"/>
-          <w:szCs w:val="28"/>
-        </w:rPr>
-      </w:r>
-    </w:p>
-    <w:p>
-      <w:pPr>
-        <w:pStyle w:val="Normal"/>
-        <w:spacing w:lineRule="auto" w:line="360"/>
-        <w:ind w:firstLine="709"/>
-        <w:rPr>
-          <w:sz w:val="28"/>
-          <w:szCs w:val="28"/>
-        </w:rPr>
-      </w:pPr>
-      <w:r>
-        <w:rPr>
-          <w:sz w:val="28"/>
-          <w:szCs w:val="28"/>
-        </w:rPr>
       </w:r>
     </w:p>
     <w:p>
@@ -2054,15 +1987,7 @@
           <w:sz w:val="28"/>
           <w:szCs w:val="28"/>
         </w:rPr>
-        <w:t xml:space="preserve">Была продумана небольшая архитектура игры, которая делит все классы на 2 группы: entities, далее сущности, — классы, которые можно «увидеть» и managers, далее менеджеры, — классы, которые нельзя «увидеть». Такие классы служат для передачи/обработки состояния между сущностями. В дальнейшем возможно усовершенствование архитектуры, однако, на данном этапе этого вполне достаточно. Сейчас реализованы </w:t>
-      </w:r>
-      <w:r>
-        <w:rPr>
-          <w:color w:val="000000"/>
-          <w:sz w:val="28"/>
-          <w:szCs w:val="28"/>
-        </w:rPr>
-        <w:t>2 сущности - GameField и Ship и 1 менеджер — ShipManager.</w:t>
+        <w:t>Была продумана небольшая архитектура игры, которая делит все классы на 2 группы: entities, далее сущности, — классы, которые можно «увидеть» и managers, далее менеджеры, — классы, которые нельзя «увидеть». Такие классы служат для передачи/обработки состояния между сущностями. В дальнейшем возможно усовершенствование архитектуры, однако, на данном этапе этого вполне достаточно. Сейчас реализованы 2 сущности - GameField и Ship и 1 менеджер — ShipManager.</w:t>
       </w:r>
     </w:p>
     <w:p>
@@ -2070,7 +1995,7 @@
         <w:pStyle w:val="ListParagraph"/>
         <w:numPr>
           <w:ilvl w:val="0"/>
-          <w:numId w:val="8"/>
+          <w:numId w:val="4"/>
         </w:numPr>
         <w:spacing w:lineRule="auto" w:line="360" w:beforeAutospacing="1" w:afterAutospacing="1"/>
         <w:contextualSpacing/>
@@ -2116,15 +2041,7 @@
           <w:sz w:val="28"/>
           <w:szCs w:val="28"/>
         </w:rPr>
-        <w:t xml:space="preserve">Используется для </w:t>
-      </w:r>
-      <w:r>
-        <w:rPr>
-          <w:color w:val="000000"/>
-          <w:sz w:val="28"/>
-          <w:szCs w:val="28"/>
-        </w:rPr>
-        <w:t>определения, в каком состоянии сегмента корабля: поврежденный, сломанный или целый</w:t>
+        <w:t>Используется для определения, в каком состоянии сегмента корабля: поврежденный, сломанный или целый</w:t>
       </w:r>
     </w:p>
     <w:p>
@@ -2156,7 +2073,7 @@
         <w:pStyle w:val="ListParagraph"/>
         <w:numPr>
           <w:ilvl w:val="0"/>
-          <w:numId w:val="8"/>
+          <w:numId w:val="4"/>
         </w:numPr>
         <w:spacing w:lineRule="auto" w:line="360" w:beforeAutospacing="1" w:afterAutospacing="1"/>
         <w:contextualSpacing/>
@@ -2202,15 +2119,7 @@
           <w:sz w:val="28"/>
           <w:szCs w:val="28"/>
         </w:rPr>
-        <w:t xml:space="preserve">Используется </w:t>
-      </w:r>
-      <w:r>
-        <w:rPr>
-          <w:color w:val="000000"/>
-          <w:sz w:val="28"/>
-          <w:szCs w:val="28"/>
-        </w:rPr>
-        <w:t>для определения, как поставить корабль: горизонтально или вертикально</w:t>
+        <w:t>Используется для определения, как поставить корабль: горизонтально или вертикально</w:t>
       </w:r>
     </w:p>
     <w:p>
@@ -2242,7 +2151,7 @@
         <w:pStyle w:val="ListParagraph"/>
         <w:numPr>
           <w:ilvl w:val="0"/>
-          <w:numId w:val="8"/>
+          <w:numId w:val="4"/>
         </w:numPr>
         <w:spacing w:lineRule="auto" w:line="360" w:beforeAutospacing="1" w:afterAutospacing="1"/>
         <w:contextualSpacing/>
@@ -2288,15 +2197,7 @@
           <w:sz w:val="28"/>
           <w:szCs w:val="28"/>
         </w:rPr>
-        <w:t xml:space="preserve">Используется </w:t>
-      </w:r>
-      <w:r>
-        <w:rPr>
-          <w:color w:val="000000"/>
-          <w:sz w:val="28"/>
-          <w:szCs w:val="28"/>
-        </w:rPr>
-        <w:t>для отображения поля. Клетка может быть пустой, с целым сегментом внутри, с поломанным сегментом внутри, а также может быть неизвестной для пользователя</w:t>
+        <w:t>Используется для отображения поля. Клетка может быть пустой, с целым сегментом внутри, с поломанным сегментом внутри, а также может быть неизвестной для пользователя</w:t>
       </w:r>
     </w:p>
     <w:p>
@@ -2328,7 +2229,7 @@
         <w:pStyle w:val="ListParagraph"/>
         <w:numPr>
           <w:ilvl w:val="0"/>
-          <w:numId w:val="8"/>
+          <w:numId w:val="4"/>
         </w:numPr>
         <w:spacing w:lineRule="auto" w:line="360" w:beforeAutospacing="1" w:afterAutospacing="1"/>
         <w:contextualSpacing/>
@@ -2374,15 +2275,7 @@
           <w:sz w:val="28"/>
           <w:szCs w:val="28"/>
         </w:rPr>
-        <w:t xml:space="preserve">Используется </w:t>
-      </w:r>
-      <w:r>
-        <w:rPr>
-          <w:color w:val="000000"/>
-          <w:sz w:val="28"/>
-          <w:szCs w:val="28"/>
-        </w:rPr>
-        <w:t>для установки размера корабля: от 1 до 4</w:t>
+        <w:t>Используется для установки размера корабля: от 1 до 4</w:t>
       </w:r>
     </w:p>
     <w:p>
@@ -2414,7 +2307,7 @@
         <w:pStyle w:val="ListParagraph"/>
         <w:numPr>
           <w:ilvl w:val="0"/>
-          <w:numId w:val="8"/>
+          <w:numId w:val="4"/>
         </w:numPr>
         <w:spacing w:lineRule="auto" w:line="360" w:beforeAutospacing="1" w:afterAutospacing="1"/>
         <w:contextualSpacing/>
@@ -2483,7 +2376,11 @@
         </w:rPr>
       </w:pPr>
       <w:r>
-        <w:rPr/>
+        <w:rPr>
+          <w:color w:val="000000"/>
+          <w:sz w:val="28"/>
+          <w:szCs w:val="28"/>
+        </w:rPr>
       </w:r>
     </w:p>
     <w:p>
@@ -2508,9 +2405,9 @@
         <w:pStyle w:val="Normal"/>
         <w:numPr>
           <w:ilvl w:val="0"/>
-          <w:numId w:val="10"/>
+          <w:numId w:val="6"/>
         </w:numPr>
-        <w:spacing w:lineRule="auto" w:line="360" w:beforeAutospacing="1" w:afterAutospacing="1"/>
+        <w:spacing w:lineRule="auto" w:line="360" w:beforeAutospacing="1" w:after="0"/>
         <w:jc w:val="both"/>
         <w:rPr/>
       </w:pPr>
@@ -2528,9 +2425,9 @@
         <w:pStyle w:val="Normal"/>
         <w:numPr>
           <w:ilvl w:val="0"/>
-          <w:numId w:val="10"/>
+          <w:numId w:val="6"/>
         </w:numPr>
-        <w:spacing w:lineRule="auto" w:line="360" w:beforeAutospacing="1" w:afterAutospacing="1"/>
+        <w:spacing w:lineRule="auto" w:line="360" w:before="0" w:after="0"/>
         <w:jc w:val="both"/>
         <w:rPr/>
       </w:pPr>
@@ -2548,9 +2445,9 @@
         <w:pStyle w:val="Normal"/>
         <w:numPr>
           <w:ilvl w:val="0"/>
-          <w:numId w:val="10"/>
+          <w:numId w:val="6"/>
         </w:numPr>
-        <w:spacing w:lineRule="auto" w:line="360" w:beforeAutospacing="1" w:afterAutospacing="1"/>
+        <w:spacing w:lineRule="auto" w:line="360" w:before="0" w:after="0"/>
         <w:jc w:val="both"/>
         <w:rPr/>
       </w:pPr>
@@ -2568,9 +2465,9 @@
         <w:pStyle w:val="Normal"/>
         <w:numPr>
           <w:ilvl w:val="0"/>
-          <w:numId w:val="10"/>
+          <w:numId w:val="6"/>
         </w:numPr>
-        <w:spacing w:lineRule="auto" w:line="360" w:beforeAutospacing="1" w:afterAutospacing="1"/>
+        <w:spacing w:lineRule="auto" w:line="360" w:before="0" w:after="0"/>
         <w:jc w:val="both"/>
         <w:rPr>
           <w:color w:val="000000"/>
@@ -2592,9 +2489,9 @@
         <w:pStyle w:val="Normal"/>
         <w:numPr>
           <w:ilvl w:val="0"/>
-          <w:numId w:val="10"/>
+          <w:numId w:val="6"/>
         </w:numPr>
-        <w:spacing w:lineRule="auto" w:line="360" w:beforeAutospacing="1" w:afterAutospacing="1"/>
+        <w:spacing w:lineRule="auto" w:line="360" w:before="0" w:afterAutospacing="1"/>
         <w:jc w:val="both"/>
         <w:rPr>
           <w:color w:val="000000"/>
@@ -2699,7 +2596,7 @@
         <w:pStyle w:val="ListParagraph"/>
         <w:numPr>
           <w:ilvl w:val="0"/>
-          <w:numId w:val="8"/>
+          <w:numId w:val="4"/>
         </w:numPr>
         <w:spacing w:lineRule="auto" w:line="360" w:beforeAutospacing="1" w:afterAutospacing="1"/>
         <w:contextualSpacing/>
@@ -2768,7 +2665,11 @@
         </w:rPr>
       </w:pPr>
       <w:r>
-        <w:rPr/>
+        <w:rPr>
+          <w:color w:val="000000"/>
+          <w:sz w:val="28"/>
+          <w:szCs w:val="28"/>
+        </w:rPr>
       </w:r>
     </w:p>
     <w:p>
@@ -2793,9 +2694,9 @@
         <w:pStyle w:val="Normal"/>
         <w:numPr>
           <w:ilvl w:val="0"/>
-          <w:numId w:val="10"/>
+          <w:numId w:val="6"/>
         </w:numPr>
-        <w:spacing w:lineRule="auto" w:line="360" w:beforeAutospacing="1" w:afterAutospacing="1"/>
+        <w:spacing w:lineRule="auto" w:line="360" w:beforeAutospacing="1" w:after="0"/>
         <w:jc w:val="both"/>
         <w:rPr/>
       </w:pPr>
@@ -2813,9 +2714,9 @@
         <w:pStyle w:val="Normal"/>
         <w:numPr>
           <w:ilvl w:val="0"/>
-          <w:numId w:val="10"/>
+          <w:numId w:val="6"/>
         </w:numPr>
-        <w:spacing w:lineRule="auto" w:line="360" w:beforeAutospacing="1" w:afterAutospacing="1"/>
+        <w:spacing w:lineRule="auto" w:line="360" w:before="0" w:after="0"/>
         <w:jc w:val="both"/>
         <w:rPr>
           <w:color w:val="000000"/>
@@ -2837,9 +2738,9 @@
         <w:pStyle w:val="Normal"/>
         <w:numPr>
           <w:ilvl w:val="0"/>
-          <w:numId w:val="10"/>
+          <w:numId w:val="6"/>
         </w:numPr>
-        <w:spacing w:lineRule="auto" w:line="360" w:beforeAutospacing="1" w:afterAutospacing="1"/>
+        <w:spacing w:lineRule="auto" w:line="360" w:before="0" w:after="0"/>
         <w:jc w:val="both"/>
         <w:rPr>
           <w:color w:val="000000"/>
@@ -2861,9 +2762,9 @@
         <w:pStyle w:val="Normal"/>
         <w:numPr>
           <w:ilvl w:val="0"/>
-          <w:numId w:val="10"/>
+          <w:numId w:val="6"/>
         </w:numPr>
-        <w:spacing w:lineRule="auto" w:line="360" w:beforeAutospacing="1" w:afterAutospacing="1"/>
+        <w:spacing w:lineRule="auto" w:line="360" w:before="0" w:afterAutospacing="1"/>
         <w:jc w:val="both"/>
         <w:rPr>
           <w:color w:val="000000"/>
@@ -2877,15 +2778,7 @@
           <w:sz w:val="28"/>
           <w:szCs w:val="28"/>
         </w:rPr>
-        <w:t>void</w:t>
-      </w:r>
-      <w:r>
-        <w:rPr>
-          <w:color w:val="000000"/>
-          <w:sz w:val="28"/>
-          <w:szCs w:val="28"/>
-        </w:rPr>
-        <w:t xml:space="preserve"> hitShipSegment(Ship&amp; ship, int segmentIndex) const — предоставляет единый метод, через который могут быть атакованы все корабли</w:t>
+        <w:t>void hitShipSegment(Ship&amp; ship, int segmentIndex) const — предоставляет единый метод, через который могут быть атакованы все корабли</w:t>
       </w:r>
     </w:p>
     <w:p>
@@ -2955,7 +2848,7 @@
         <w:pStyle w:val="ListParagraph"/>
         <w:numPr>
           <w:ilvl w:val="0"/>
-          <w:numId w:val="8"/>
+          <w:numId w:val="4"/>
         </w:numPr>
         <w:spacing w:lineRule="auto" w:line="360" w:beforeAutospacing="1" w:afterAutospacing="1"/>
         <w:contextualSpacing/>
@@ -3050,9 +2943,9 @@
         <w:pStyle w:val="Normal"/>
         <w:numPr>
           <w:ilvl w:val="0"/>
-          <w:numId w:val="10"/>
+          <w:numId w:val="6"/>
         </w:numPr>
-        <w:spacing w:lineRule="auto" w:line="360" w:beforeAutospacing="1" w:afterAutospacing="1"/>
+        <w:spacing w:lineRule="auto" w:line="360" w:beforeAutospacing="1" w:after="0"/>
         <w:jc w:val="both"/>
         <w:rPr/>
       </w:pPr>
@@ -3070,9 +2963,9 @@
         <w:pStyle w:val="Normal"/>
         <w:numPr>
           <w:ilvl w:val="0"/>
-          <w:numId w:val="10"/>
+          <w:numId w:val="6"/>
         </w:numPr>
-        <w:spacing w:lineRule="auto" w:line="360" w:beforeAutospacing="1" w:afterAutospacing="1"/>
+        <w:spacing w:lineRule="auto" w:line="360" w:before="0" w:after="0"/>
         <w:jc w:val="both"/>
         <w:rPr>
           <w:color w:val="000000"/>
@@ -3094,9 +2987,9 @@
         <w:pStyle w:val="Normal"/>
         <w:numPr>
           <w:ilvl w:val="0"/>
-          <w:numId w:val="10"/>
+          <w:numId w:val="6"/>
         </w:numPr>
-        <w:spacing w:lineRule="auto" w:line="360" w:beforeAutospacing="1" w:afterAutospacing="1"/>
+        <w:spacing w:lineRule="auto" w:line="360" w:before="0" w:after="0"/>
         <w:jc w:val="both"/>
         <w:rPr>
           <w:color w:val="000000"/>
@@ -3118,9 +3011,9 @@
         <w:pStyle w:val="Normal"/>
         <w:numPr>
           <w:ilvl w:val="0"/>
-          <w:numId w:val="10"/>
+          <w:numId w:val="6"/>
         </w:numPr>
-        <w:spacing w:lineRule="auto" w:line="360" w:beforeAutospacing="1" w:afterAutospacing="1"/>
+        <w:spacing w:lineRule="auto" w:line="360" w:before="0" w:after="0"/>
         <w:jc w:val="both"/>
         <w:rPr>
           <w:color w:val="000000"/>
@@ -3142,9 +3035,9 @@
         <w:pStyle w:val="Normal"/>
         <w:numPr>
           <w:ilvl w:val="0"/>
-          <w:numId w:val="10"/>
+          <w:numId w:val="6"/>
         </w:numPr>
-        <w:spacing w:lineRule="auto" w:line="360" w:beforeAutospacing="1" w:afterAutospacing="1"/>
+        <w:spacing w:lineRule="auto" w:line="360" w:before="0" w:after="0"/>
         <w:jc w:val="both"/>
         <w:rPr>
           <w:color w:val="000000"/>
@@ -3166,9 +3059,9 @@
         <w:pStyle w:val="Normal"/>
         <w:numPr>
           <w:ilvl w:val="0"/>
-          <w:numId w:val="10"/>
+          <w:numId w:val="6"/>
         </w:numPr>
-        <w:spacing w:lineRule="auto" w:line="360" w:beforeAutospacing="1" w:afterAutospacing="1"/>
+        <w:spacing w:lineRule="auto" w:line="360" w:before="0" w:after="0"/>
         <w:jc w:val="both"/>
         <w:rPr>
           <w:color w:val="000000"/>
@@ -3190,9 +3083,9 @@
         <w:pStyle w:val="Normal"/>
         <w:numPr>
           <w:ilvl w:val="0"/>
-          <w:numId w:val="10"/>
+          <w:numId w:val="6"/>
         </w:numPr>
-        <w:spacing w:lineRule="auto" w:line="360" w:beforeAutospacing="1" w:afterAutospacing="1"/>
+        <w:spacing w:lineRule="auto" w:line="360" w:before="0" w:afterAutospacing="1"/>
         <w:jc w:val="both"/>
         <w:rPr>
           <w:color w:val="000000"/>
@@ -3298,7 +3191,11 @@
         </w:rPr>
       </w:pPr>
       <w:r>
-        <w:rPr/>
+        <w:rPr>
+          <w:color w:val="000000"/>
+          <w:sz w:val="28"/>
+          <w:szCs w:val="28"/>
+        </w:rPr>
       </w:r>
     </w:p>
     <w:p>
@@ -3314,7 +3211,11 @@
         </w:rPr>
       </w:pPr>
       <w:r>
-        <w:rPr/>
+        <w:rPr>
+          <w:color w:val="000000"/>
+          <w:sz w:val="28"/>
+          <w:szCs w:val="28"/>
+        </w:rPr>
       </w:r>
     </w:p>
     <w:p>
@@ -3330,7 +3231,11 @@
         </w:rPr>
       </w:pPr>
       <w:r>
-        <w:rPr/>
+        <w:rPr>
+          <w:color w:val="000000"/>
+          <w:sz w:val="28"/>
+          <w:szCs w:val="28"/>
+        </w:rPr>
       </w:r>
     </w:p>
     <w:p>
@@ -3349,8 +3254,6 @@
       </w:pPr>
       <w:r>
         <w:rPr/>
-      </w:r>
-      <w:r>
         <mc:AlternateContent>
           <mc:Choice Requires="wps">
             <w:drawing>
@@ -3361,17 +3264,28 @@
                 <a:graphic xmlns:a="http://schemas.openxmlformats.org/drawingml/2006/main">
                   <a:graphicData uri="http://schemas.microsoft.com/office/word/2010/wordprocessingShape">
                     <wps:wsp>
-                      <wps:cNvSpPr txBox="1"/>
+                      <wps:cNvSpPr/>
                       <wps:spPr>
                         <a:xfrm>
                           <a:off x="0" y="0"/>
-                          <a:ext cx="6064885" cy="6447790"/>
+                          <a:ext cx="6064920" cy="6447960"/>
                         </a:xfrm>
-                        <a:prstGeom prst="rect"/>
+                        <a:prstGeom prst="rect">
+                          <a:avLst/>
+                        </a:prstGeom>
                         <a:solidFill>
-                          <a:srgbClr val="FFFFFF"/>
+                          <a:srgbClr val="ffffff"/>
                         </a:solidFill>
+                        <a:ln w="0">
+                          <a:noFill/>
+                        </a:ln>
                       </wps:spPr>
+                      <wps:style>
+                        <a:lnRef idx="0"/>
+                        <a:fillRef idx="0"/>
+                        <a:effectRef idx="0"/>
+                        <a:fontRef idx="minor"/>
+                      </wps:style>
                       <wps:txbx>
                         <w:txbxContent>
                           <w:p>
@@ -3381,12 +3295,14 @@
                               <w:rPr/>
                             </w:pPr>
                             <w:r>
-                              <w:rPr/>
+                              <w:rPr>
+                                <w:color w:val="000000"/>
+                              </w:rPr>
                               <w:drawing>
                                 <wp:inline distT="0" distB="0" distL="0" distR="0">
                                   <wp:extent cx="6064885" cy="6248400"/>
                                   <wp:effectExtent l="0" t="0" r="0" b="0"/>
-                                  <wp:docPr id="2" name="Рисунок 1" descr=""/>
+                                  <wp:docPr id="3" name="Рисунок 1" descr=""/>
                                   <wp:cNvGraphicFramePr>
                                     <a:graphicFrameLocks xmlns:a="http://schemas.openxmlformats.org/drawingml/2006/main" noChangeAspect="1"/>
                                   </wp:cNvGraphicFramePr>
@@ -3394,7 +3310,7 @@
                                     <a:graphicData uri="http://schemas.openxmlformats.org/drawingml/2006/picture">
                                       <pic:pic xmlns:pic="http://schemas.openxmlformats.org/drawingml/2006/picture">
                                         <pic:nvPicPr>
-                                          <pic:cNvPr id="2" name="Рисунок 1" descr=""/>
+                                          <pic:cNvPr id="3" name="Рисунок 1" descr=""/>
                                           <pic:cNvPicPr>
                                             <a:picLocks noChangeAspect="1" noChangeArrowheads="1"/>
                                           </pic:cNvPicPr>
@@ -3419,36 +3335,53 @@
                                   </a:graphic>
                                 </wp:inline>
                               </w:drawing>
+                            </w:r>
+                            <w:r>
+                              <w:rPr>
+                                <w:color w:val="000000"/>
+                              </w:rPr>
                               <w:t xml:space="preserve">Фигура </w:t>
                             </w:r>
                             <w:r>
-                              <w:rPr/>
+                              <w:rPr>
+                                <w:color w:val="000000"/>
+                              </w:rPr>
                               <w:fldChar w:fldCharType="begin"/>
                             </w:r>
                             <w:r>
-                              <w:rPr/>
+                              <w:rPr>
+                                <w:color w:val="000000"/>
+                              </w:rPr>
                               <w:instrText xml:space="preserve"> SEQ Фигура \* ARABIC </w:instrText>
                             </w:r>
                             <w:r>
-                              <w:rPr/>
+                              <w:rPr>
+                                <w:color w:val="000000"/>
+                              </w:rPr>
                               <w:fldChar w:fldCharType="separate"/>
                             </w:r>
                             <w:r>
-                              <w:rPr/>
+                              <w:rPr>
+                                <w:color w:val="000000"/>
+                              </w:rPr>
                               <w:t>1</w:t>
                             </w:r>
                             <w:r>
-                              <w:rPr/>
+                              <w:rPr>
+                                <w:color w:val="000000"/>
+                              </w:rPr>
                               <w:fldChar w:fldCharType="end"/>
                             </w:r>
                             <w:r>
-                              <w:rPr/>
+                              <w:rPr>
+                                <w:color w:val="000000"/>
+                              </w:rPr>
                               <w:t>: Рисунок 1 - UML-диаграмма классов</w:t>
                             </w:r>
                           </w:p>
                         </w:txbxContent>
                       </wps:txbx>
-                      <wps:bodyPr anchor="t" lIns="0" tIns="0" rIns="0" bIns="0">
+                      <wps:bodyPr lIns="0" rIns="0" tIns="0" bIns="0" anchor="t">
                         <a:noAutofit/>
                       </wps:bodyPr>
                     </wps:wsp>
@@ -3459,8 +3392,10 @@
           </mc:Choice>
           <mc:Fallback>
             <w:pict>
-              <v:rect style="position:absolute;rotation:-0;width:477.55pt;height:507.7pt;mso-wrap-distance-left:0pt;mso-wrap-distance-right:0pt;mso-wrap-distance-top:0pt;mso-wrap-distance-bottom:0pt;margin-top:-490.65pt;mso-position-vertical-relative:text;margin-left:0pt;mso-position-horizontal:center;mso-position-horizontal-relative:text">
-                <v:textbox inset="0in,0in,0in,0in">
+              <v:rect id="shape_0" ID="Врезка1" path="m0,0l-2147483645,0l-2147483645,-2147483646l0,-2147483646xe" fillcolor="white" stroked="f" o:allowincell="f" style="position:absolute;margin-left:0pt;margin-top:-507.75pt;width:477.5pt;height:507.65pt;mso-wrap-style:square;v-text-anchor:top;mso-position-vertical:top">
+                <v:fill o:detectmouseclick="t" type="solid" color2="black"/>
+                <v:stroke color="#3465a4" joinstyle="round" endcap="flat"/>
+                <v:textbox>
                   <w:txbxContent>
                     <w:p>
                       <w:pPr>
@@ -3469,12 +3404,14 @@
                         <w:rPr/>
                       </w:pPr>
                       <w:r>
-                        <w:rPr/>
+                        <w:rPr>
+                          <w:color w:val="000000"/>
+                        </w:rPr>
                         <w:drawing>
                           <wp:inline distT="0" distB="0" distL="0" distR="0">
                             <wp:extent cx="6064885" cy="6248400"/>
                             <wp:effectExtent l="0" t="0" r="0" b="0"/>
-                            <wp:docPr id="3" name="Рисунок 1" descr=""/>
+                            <wp:docPr id="4" name="Рисунок 1" descr=""/>
                             <wp:cNvGraphicFramePr>
                               <a:graphicFrameLocks xmlns:a="http://schemas.openxmlformats.org/drawingml/2006/main" noChangeAspect="1"/>
                             </wp:cNvGraphicFramePr>
@@ -3482,7 +3419,7 @@
                               <a:graphicData uri="http://schemas.openxmlformats.org/drawingml/2006/picture">
                                 <pic:pic xmlns:pic="http://schemas.openxmlformats.org/drawingml/2006/picture">
                                   <pic:nvPicPr>
-                                    <pic:cNvPr id="3" name="Рисунок 1" descr=""/>
+                                    <pic:cNvPr id="4" name="Рисунок 1" descr=""/>
                                     <pic:cNvPicPr>
                                       <a:picLocks noChangeAspect="1" noChangeArrowheads="1"/>
                                     </pic:cNvPicPr>
@@ -3507,36 +3444,53 @@
                             </a:graphic>
                           </wp:inline>
                         </w:drawing>
+                      </w:r>
+                      <w:r>
+                        <w:rPr>
+                          <w:color w:val="000000"/>
+                        </w:rPr>
                         <w:t xml:space="preserve">Фигура </w:t>
                       </w:r>
                       <w:r>
-                        <w:rPr/>
+                        <w:rPr>
+                          <w:color w:val="000000"/>
+                        </w:rPr>
                         <w:fldChar w:fldCharType="begin"/>
                       </w:r>
                       <w:r>
-                        <w:rPr/>
+                        <w:rPr>
+                          <w:color w:val="000000"/>
+                        </w:rPr>
                         <w:instrText xml:space="preserve"> SEQ Фигура \* ARABIC </w:instrText>
                       </w:r>
                       <w:r>
-                        <w:rPr/>
+                        <w:rPr>
+                          <w:color w:val="000000"/>
+                        </w:rPr>
                         <w:fldChar w:fldCharType="separate"/>
                       </w:r>
                       <w:r>
-                        <w:rPr/>
+                        <w:rPr>
+                          <w:color w:val="000000"/>
+                        </w:rPr>
                         <w:t>1</w:t>
                       </w:r>
                       <w:r>
-                        <w:rPr/>
+                        <w:rPr>
+                          <w:color w:val="000000"/>
+                        </w:rPr>
                         <w:fldChar w:fldCharType="end"/>
                       </w:r>
                       <w:r>
-                        <w:rPr/>
+                        <w:rPr>
+                          <w:color w:val="000000"/>
+                        </w:rPr>
                         <w:t>: Рисунок 1 - UML-диаграмма классов</w:t>
                       </w:r>
                     </w:p>
                   </w:txbxContent>
                 </v:textbox>
-                <w10:wrap type="square" side="largest"/>
+                <w10:wrap type="square"/>
               </v:rect>
             </w:pict>
           </mc:Fallback>
@@ -3596,7 +3550,13 @@
         </w:rPr>
       </w:pPr>
       <w:r>
-        <w:rPr/>
+        <w:rPr>
+          <w:b/>
+          <w:bCs/>
+          <w:color w:val="000000"/>
+          <w:sz w:val="28"/>
+          <w:szCs w:val="28"/>
+        </w:rPr>
       </w:r>
     </w:p>
     <w:p>
@@ -3614,7 +3574,13 @@
         </w:rPr>
       </w:pPr>
       <w:r>
-        <w:rPr/>
+        <w:rPr>
+          <w:b/>
+          <w:bCs/>
+          <w:color w:val="000000"/>
+          <w:sz w:val="28"/>
+          <w:szCs w:val="28"/>
+        </w:rPr>
       </w:r>
     </w:p>
     <w:p>
@@ -3632,7 +3598,13 @@
         </w:rPr>
       </w:pPr>
       <w:r>
-        <w:rPr/>
+        <w:rPr>
+          <w:b/>
+          <w:bCs/>
+          <w:color w:val="000000"/>
+          <w:sz w:val="28"/>
+          <w:szCs w:val="28"/>
+        </w:rPr>
       </w:r>
     </w:p>
     <w:p>
@@ -3650,15 +3622,6 @@
         </w:rPr>
       </w:pPr>
       <w:r>
-        <w:rPr/>
-      </w:r>
-    </w:p>
-    <w:p>
-      <w:pPr>
-        <w:pStyle w:val="Normal"/>
-        <w:spacing w:lineRule="auto" w:line="360" w:before="40" w:after="120"/>
-        <w:ind w:firstLine="709"/>
-        <w:jc w:val="both"/>
         <w:rPr>
           <w:b/>
           <w:bCs/>
@@ -3666,9 +3629,6 @@
           <w:sz w:val="28"/>
           <w:szCs w:val="28"/>
         </w:rPr>
-      </w:pPr>
-      <w:r>
-        <w:rPr/>
       </w:r>
     </w:p>
     <w:p>
@@ -3752,8 +3712,8 @@
       <w:tblGrid>
         <w:gridCol w:w="789"/>
         <w:gridCol w:w="2949"/>
-        <w:gridCol w:w="4001"/>
-        <w:gridCol w:w="1899"/>
+        <w:gridCol w:w="4003"/>
+        <w:gridCol w:w="1897"/>
       </w:tblGrid>
       <w:tr>
         <w:trPr/>
@@ -3817,7 +3777,7 @@
         </w:tc>
         <w:tc>
           <w:tcPr>
-            <w:tcW w:w="4001" w:type="dxa"/>
+            <w:tcW w:w="4003" w:type="dxa"/>
             <w:tcBorders>
               <w:top w:val="single" w:sz="2" w:space="0" w:color="000000"/>
               <w:left w:val="single" w:sz="2" w:space="0" w:color="000000"/>
@@ -3842,7 +3802,7 @@
         </w:tc>
         <w:tc>
           <w:tcPr>
-            <w:tcW w:w="1899" w:type="dxa"/>
+            <w:tcW w:w="1897" w:type="dxa"/>
             <w:tcBorders>
               <w:top w:val="single" w:sz="2" w:space="0" w:color="000000"/>
               <w:left w:val="single" w:sz="2" w:space="0" w:color="000000"/>
@@ -3885,7 +3845,7 @@
               <w:pStyle w:val="Style13"/>
               <w:numPr>
                 <w:ilvl w:val="0"/>
-                <w:numId w:val="9"/>
+                <w:numId w:val="5"/>
               </w:numPr>
               <w:rPr>
                 <w:szCs w:val="28"/>
@@ -3961,7 +3921,11 @@
               </w:rPr>
             </w:pPr>
             <w:r>
-              <w:rPr/>
+              <w:rPr>
+                <w:sz w:val="28"/>
+                <w:szCs w:val="28"/>
+                <w:lang w:val="en-US"/>
+              </w:rPr>
             </w:r>
           </w:p>
           <w:p>
@@ -4071,7 +4035,7 @@
         </w:tc>
         <w:tc>
           <w:tcPr>
-            <w:tcW w:w="4001" w:type="dxa"/>
+            <w:tcW w:w="4003" w:type="dxa"/>
             <w:tcBorders>
               <w:left w:val="single" w:sz="2" w:space="0" w:color="000000"/>
               <w:bottom w:val="single" w:sz="4" w:space="0" w:color="000000"/>
@@ -4095,7 +4059,7 @@
         </w:tc>
         <w:tc>
           <w:tcPr>
-            <w:tcW w:w="1899" w:type="dxa"/>
+            <w:tcW w:w="1897" w:type="dxa"/>
             <w:tcBorders>
               <w:left w:val="single" w:sz="2" w:space="0" w:color="000000"/>
               <w:bottom w:val="single" w:sz="4" w:space="0" w:color="000000"/>
@@ -4390,7 +4354,7 @@
               <w:pStyle w:val="Style13"/>
               <w:numPr>
                 <w:ilvl w:val="0"/>
-                <w:numId w:val="9"/>
+                <w:numId w:val="5"/>
               </w:numPr>
               <w:rPr>
                 <w:szCs w:val="28"/>
@@ -4711,7 +4675,7 @@
         </w:tc>
         <w:tc>
           <w:tcPr>
-            <w:tcW w:w="4001" w:type="dxa"/>
+            <w:tcW w:w="4003" w:type="dxa"/>
             <w:tcBorders>
               <w:top w:val="single" w:sz="4" w:space="0" w:color="000000"/>
               <w:left w:val="single" w:sz="4" w:space="0" w:color="000000"/>
@@ -4962,7 +4926,7 @@
         </w:tc>
         <w:tc>
           <w:tcPr>
-            <w:tcW w:w="1899" w:type="dxa"/>
+            <w:tcW w:w="1897" w:type="dxa"/>
             <w:tcBorders>
               <w:top w:val="single" w:sz="4" w:space="0" w:color="000000"/>
               <w:left w:val="single" w:sz="4" w:space="0" w:color="000000"/>
@@ -6278,7 +6242,11 @@
         </w:rPr>
       </w:pPr>
       <w:r>
-        <w:rPr/>
+        <w:rPr>
+          <w:b/>
+          <w:sz w:val="28"/>
+          <w:szCs w:val="28"/>
+        </w:rPr>
       </w:r>
     </w:p>
     <w:p>
@@ -6362,15 +6330,7 @@
           <w:szCs w:val="28"/>
           <w:lang w:val="en-US"/>
         </w:rPr>
-        <w:t>main</w:t>
-      </w:r>
-      <w:r>
-        <w:rPr>
-          <w:sz w:val="28"/>
-          <w:szCs w:val="28"/>
-          <w:lang w:val="en-US"/>
-        </w:rPr>
-        <w:t>.cpp:</w:t>
+        <w:t>main.cpp:</w:t>
       </w:r>
     </w:p>
     <w:p>
@@ -6626,7 +6586,14 @@
         </w:rPr>
       </w:pPr>
       <w:r>
-        <w:rPr/>
+        <w:rPr>
+          <w:rFonts w:cs="Courier New" w:ascii="Courier New" w:hAnsi="Courier New"/>
+          <w:i/>
+          <w:iCs/>
+          <w:sz w:val="22"/>
+          <w:szCs w:val="22"/>
+          <w:lang w:val="en-US"/>
+        </w:rPr>
       </w:r>
     </w:p>
     <w:p>
@@ -6926,7 +6893,14 @@
         </w:rPr>
       </w:pPr>
       <w:r>
-        <w:rPr/>
+        <w:rPr>
+          <w:rFonts w:cs="Courier New" w:ascii="Courier New" w:hAnsi="Courier New"/>
+          <w:i/>
+          <w:iCs/>
+          <w:sz w:val="22"/>
+          <w:szCs w:val="22"/>
+          <w:lang w:val="en-US"/>
+        </w:rPr>
       </w:r>
     </w:p>
     <w:p>
@@ -7072,7 +7046,14 @@
         </w:rPr>
       </w:pPr>
       <w:r>
-        <w:rPr/>
+        <w:rPr>
+          <w:rFonts w:cs="Courier New" w:ascii="Courier New" w:hAnsi="Courier New"/>
+          <w:i/>
+          <w:iCs/>
+          <w:sz w:val="22"/>
+          <w:szCs w:val="22"/>
+          <w:lang w:val="en-US"/>
+        </w:rPr>
       </w:r>
     </w:p>
     <w:p>
@@ -7328,7 +7309,14 @@
         </w:rPr>
       </w:pPr>
       <w:r>
-        <w:rPr/>
+        <w:rPr>
+          <w:rFonts w:cs="Courier New" w:ascii="Courier New" w:hAnsi="Courier New"/>
+          <w:i/>
+          <w:iCs/>
+          <w:sz w:val="22"/>
+          <w:szCs w:val="22"/>
+          <w:lang w:val="en-US"/>
+        </w:rPr>
       </w:r>
     </w:p>
     <w:p>
@@ -7584,7 +7572,14 @@
         </w:rPr>
       </w:pPr>
       <w:r>
-        <w:rPr/>
+        <w:rPr>
+          <w:rFonts w:cs="Courier New" w:ascii="Courier New" w:hAnsi="Courier New"/>
+          <w:i/>
+          <w:iCs/>
+          <w:sz w:val="22"/>
+          <w:szCs w:val="22"/>
+          <w:lang w:val="en-US"/>
+        </w:rPr>
       </w:r>
     </w:p>
     <w:p>
@@ -7720,77 +7715,75 @@
         </w:rPr>
       </w:pPr>
       <w:r>
-        <w:rPr/>
-      </w:r>
-    </w:p>
-    <w:p>
-      <w:pPr>
-        <w:pStyle w:val="Normal"/>
-        <w:tabs>
-          <w:tab w:val="clear" w:pos="708"/>
-          <w:tab w:val="left" w:pos="916" w:leader="none"/>
-          <w:tab w:val="left" w:pos="1832" w:leader="none"/>
-          <w:tab w:val="left" w:pos="2748" w:leader="none"/>
-          <w:tab w:val="left" w:pos="3664" w:leader="none"/>
-          <w:tab w:val="left" w:pos="4580" w:leader="none"/>
-          <w:tab w:val="left" w:pos="5496" w:leader="none"/>
-          <w:tab w:val="left" w:pos="6412" w:leader="none"/>
-          <w:tab w:val="left" w:pos="7328" w:leader="none"/>
-          <w:tab w:val="left" w:pos="8244" w:leader="none"/>
-          <w:tab w:val="left" w:pos="9160" w:leader="none"/>
-          <w:tab w:val="left" w:pos="10076" w:leader="none"/>
-          <w:tab w:val="left" w:pos="10992" w:leader="none"/>
-          <w:tab w:val="left" w:pos="11908" w:leader="none"/>
-          <w:tab w:val="left" w:pos="12824" w:leader="none"/>
-          <w:tab w:val="left" w:pos="13740" w:leader="none"/>
-          <w:tab w:val="left" w:pos="14656" w:leader="none"/>
-        </w:tabs>
-        <w:rPr>
-          <w:rFonts w:ascii="Courier New" w:hAnsi="Courier New" w:cs="Courier New"/>
-          <w:i/>
-          <w:i/>
-          <w:iCs/>
-          <w:sz w:val="22"/>
-          <w:szCs w:val="22"/>
-          <w:lang w:val="en-US"/>
-        </w:rPr>
-      </w:pPr>
-      <w:r>
-        <w:rPr/>
-      </w:r>
-    </w:p>
-    <w:p>
-      <w:pPr>
-        <w:pStyle w:val="Normal"/>
-        <w:rPr>
-          <w:sz w:val="28"/>
-          <w:szCs w:val="28"/>
-          <w:lang w:val="en-US"/>
-        </w:rPr>
-      </w:pPr>
-      <w:r>
-        <w:rPr>
-          <w:sz w:val="28"/>
-          <w:szCs w:val="28"/>
-          <w:lang w:val="en-US"/>
-        </w:rPr>
-        <w:t>ship.</w:t>
-      </w:r>
-      <w:r>
-        <w:rPr>
-          <w:sz w:val="28"/>
-          <w:szCs w:val="28"/>
-          <w:lang w:val="en-US"/>
-        </w:rPr>
-        <w:t>h</w:t>
-      </w:r>
-      <w:r>
-        <w:rPr>
-          <w:sz w:val="28"/>
-          <w:szCs w:val="28"/>
-          <w:lang w:val="en-US"/>
-        </w:rPr>
-        <w:t>:</w:t>
+        <w:rPr>
+          <w:rFonts w:cs="Courier New" w:ascii="Courier New" w:hAnsi="Courier New"/>
+          <w:i/>
+          <w:iCs/>
+          <w:sz w:val="22"/>
+          <w:szCs w:val="22"/>
+          <w:lang w:val="en-US"/>
+        </w:rPr>
+      </w:r>
+    </w:p>
+    <w:p>
+      <w:pPr>
+        <w:pStyle w:val="Normal"/>
+        <w:tabs>
+          <w:tab w:val="clear" w:pos="708"/>
+          <w:tab w:val="left" w:pos="916" w:leader="none"/>
+          <w:tab w:val="left" w:pos="1832" w:leader="none"/>
+          <w:tab w:val="left" w:pos="2748" w:leader="none"/>
+          <w:tab w:val="left" w:pos="3664" w:leader="none"/>
+          <w:tab w:val="left" w:pos="4580" w:leader="none"/>
+          <w:tab w:val="left" w:pos="5496" w:leader="none"/>
+          <w:tab w:val="left" w:pos="6412" w:leader="none"/>
+          <w:tab w:val="left" w:pos="7328" w:leader="none"/>
+          <w:tab w:val="left" w:pos="8244" w:leader="none"/>
+          <w:tab w:val="left" w:pos="9160" w:leader="none"/>
+          <w:tab w:val="left" w:pos="10076" w:leader="none"/>
+          <w:tab w:val="left" w:pos="10992" w:leader="none"/>
+          <w:tab w:val="left" w:pos="11908" w:leader="none"/>
+          <w:tab w:val="left" w:pos="12824" w:leader="none"/>
+          <w:tab w:val="left" w:pos="13740" w:leader="none"/>
+          <w:tab w:val="left" w:pos="14656" w:leader="none"/>
+        </w:tabs>
+        <w:rPr>
+          <w:rFonts w:ascii="Courier New" w:hAnsi="Courier New" w:cs="Courier New"/>
+          <w:i/>
+          <w:i/>
+          <w:iCs/>
+          <w:sz w:val="22"/>
+          <w:szCs w:val="22"/>
+          <w:lang w:val="en-US"/>
+        </w:rPr>
+      </w:pPr>
+      <w:r>
+        <w:rPr>
+          <w:rFonts w:cs="Courier New" w:ascii="Courier New" w:hAnsi="Courier New"/>
+          <w:i/>
+          <w:iCs/>
+          <w:sz w:val="22"/>
+          <w:szCs w:val="22"/>
+          <w:lang w:val="en-US"/>
+        </w:rPr>
+      </w:r>
+    </w:p>
+    <w:p>
+      <w:pPr>
+        <w:pStyle w:val="Normal"/>
+        <w:rPr>
+          <w:sz w:val="28"/>
+          <w:szCs w:val="28"/>
+          <w:lang w:val="en-US"/>
+        </w:rPr>
+      </w:pPr>
+      <w:r>
+        <w:rPr>
+          <w:sz w:val="28"/>
+          <w:szCs w:val="28"/>
+          <w:lang w:val="en-US"/>
+        </w:rPr>
+        <w:t>ship.h:</w:t>
       </w:r>
     </w:p>
     <w:p>
@@ -7914,7 +7907,14 @@
         </w:rPr>
       </w:pPr>
       <w:r>
-        <w:rPr/>
+        <w:rPr>
+          <w:rFonts w:cs="Courier New" w:ascii="Courier New" w:hAnsi="Courier New"/>
+          <w:i/>
+          <w:iCs/>
+          <w:sz w:val="22"/>
+          <w:szCs w:val="22"/>
+          <w:lang w:val="en-US"/>
+        </w:rPr>
       </w:r>
     </w:p>
     <w:p>
@@ -8082,7 +8082,14 @@
         </w:rPr>
       </w:pPr>
       <w:r>
-        <w:rPr/>
+        <w:rPr>
+          <w:rFonts w:cs="Courier New" w:ascii="Courier New" w:hAnsi="Courier New"/>
+          <w:i/>
+          <w:iCs/>
+          <w:sz w:val="22"/>
+          <w:szCs w:val="22"/>
+          <w:lang w:val="en-US"/>
+        </w:rPr>
       </w:r>
     </w:p>
     <w:p>
@@ -8371,7 +8378,14 @@
         </w:rPr>
       </w:pPr>
       <w:r>
-        <w:rPr/>
+        <w:rPr>
+          <w:rFonts w:cs="Courier New" w:ascii="Courier New" w:hAnsi="Courier New"/>
+          <w:i/>
+          <w:iCs/>
+          <w:sz w:val="22"/>
+          <w:szCs w:val="22"/>
+          <w:lang w:val="en-US"/>
+        </w:rPr>
       </w:r>
     </w:p>
     <w:p>
@@ -8715,7 +8729,14 @@
         </w:rPr>
       </w:pPr>
       <w:r>
-        <w:rPr/>
+        <w:rPr>
+          <w:rFonts w:cs="Courier New" w:ascii="Courier New" w:hAnsi="Courier New"/>
+          <w:i/>
+          <w:iCs/>
+          <w:sz w:val="22"/>
+          <w:szCs w:val="22"/>
+          <w:lang w:val="en-US"/>
+        </w:rPr>
       </w:r>
     </w:p>
     <w:p>
@@ -8894,7 +8915,14 @@
         </w:rPr>
       </w:pPr>
       <w:r>
-        <w:rPr/>
+        <w:rPr>
+          <w:rFonts w:cs="Courier New" w:ascii="Courier New" w:hAnsi="Courier New"/>
+          <w:i/>
+          <w:iCs/>
+          <w:sz w:val="22"/>
+          <w:szCs w:val="22"/>
+          <w:lang w:val="en-US"/>
+        </w:rPr>
       </w:r>
     </w:p>
     <w:p>
@@ -9150,7 +9178,14 @@
         </w:rPr>
       </w:pPr>
       <w:r>
-        <w:rPr/>
+        <w:rPr>
+          <w:rFonts w:cs="Courier New" w:ascii="Courier New" w:hAnsi="Courier New"/>
+          <w:i/>
+          <w:iCs/>
+          <w:sz w:val="22"/>
+          <w:szCs w:val="22"/>
+          <w:lang w:val="en-US"/>
+        </w:rPr>
       </w:r>
     </w:p>
     <w:p>
@@ -9384,7 +9419,14 @@
         </w:rPr>
       </w:pPr>
       <w:r>
-        <w:rPr/>
+        <w:rPr>
+          <w:rFonts w:cs="Courier New" w:ascii="Courier New" w:hAnsi="Courier New"/>
+          <w:i/>
+          <w:iCs/>
+          <w:sz w:val="22"/>
+          <w:szCs w:val="22"/>
+          <w:lang w:val="en-US"/>
+        </w:rPr>
       </w:r>
     </w:p>
     <w:p>
@@ -9464,79 +9506,100 @@
         </w:rPr>
       </w:pPr>
       <w:r>
-        <w:rPr/>
-      </w:r>
-    </w:p>
-    <w:p>
-      <w:pPr>
-        <w:pStyle w:val="Normal"/>
-        <w:tabs>
-          <w:tab w:val="clear" w:pos="708"/>
-          <w:tab w:val="left" w:pos="916" w:leader="none"/>
-          <w:tab w:val="left" w:pos="1832" w:leader="none"/>
-          <w:tab w:val="left" w:pos="2748" w:leader="none"/>
-          <w:tab w:val="left" w:pos="3664" w:leader="none"/>
-          <w:tab w:val="left" w:pos="4580" w:leader="none"/>
-          <w:tab w:val="left" w:pos="5496" w:leader="none"/>
-          <w:tab w:val="left" w:pos="6412" w:leader="none"/>
-          <w:tab w:val="left" w:pos="7328" w:leader="none"/>
-          <w:tab w:val="left" w:pos="8244" w:leader="none"/>
-          <w:tab w:val="left" w:pos="9160" w:leader="none"/>
-          <w:tab w:val="left" w:pos="10076" w:leader="none"/>
-          <w:tab w:val="left" w:pos="10992" w:leader="none"/>
-          <w:tab w:val="left" w:pos="11908" w:leader="none"/>
-          <w:tab w:val="left" w:pos="12824" w:leader="none"/>
-          <w:tab w:val="left" w:pos="13740" w:leader="none"/>
-          <w:tab w:val="left" w:pos="14656" w:leader="none"/>
-        </w:tabs>
-        <w:rPr>
-          <w:rFonts w:ascii="Courier New" w:hAnsi="Courier New" w:cs="Courier New"/>
-          <w:i/>
-          <w:i/>
-          <w:iCs/>
-          <w:sz w:val="22"/>
-          <w:szCs w:val="22"/>
-          <w:lang w:val="en-US"/>
-        </w:rPr>
-      </w:pPr>
-      <w:r>
-        <w:rPr/>
-      </w:r>
-    </w:p>
-    <w:p>
-      <w:pPr>
-        <w:pStyle w:val="Normal"/>
-        <w:tabs>
-          <w:tab w:val="clear" w:pos="708"/>
-          <w:tab w:val="left" w:pos="916" w:leader="none"/>
-          <w:tab w:val="left" w:pos="1832" w:leader="none"/>
-          <w:tab w:val="left" w:pos="2748" w:leader="none"/>
-          <w:tab w:val="left" w:pos="3664" w:leader="none"/>
-          <w:tab w:val="left" w:pos="4580" w:leader="none"/>
-          <w:tab w:val="left" w:pos="5496" w:leader="none"/>
-          <w:tab w:val="left" w:pos="6412" w:leader="none"/>
-          <w:tab w:val="left" w:pos="7328" w:leader="none"/>
-          <w:tab w:val="left" w:pos="8244" w:leader="none"/>
-          <w:tab w:val="left" w:pos="9160" w:leader="none"/>
-          <w:tab w:val="left" w:pos="10076" w:leader="none"/>
-          <w:tab w:val="left" w:pos="10992" w:leader="none"/>
-          <w:tab w:val="left" w:pos="11908" w:leader="none"/>
-          <w:tab w:val="left" w:pos="12824" w:leader="none"/>
-          <w:tab w:val="left" w:pos="13740" w:leader="none"/>
-          <w:tab w:val="left" w:pos="14656" w:leader="none"/>
-        </w:tabs>
-        <w:rPr>
-          <w:rFonts w:ascii="Courier New" w:hAnsi="Courier New" w:cs="Courier New"/>
-          <w:i/>
-          <w:i/>
-          <w:iCs/>
-          <w:sz w:val="22"/>
-          <w:szCs w:val="22"/>
-          <w:lang w:val="en-US"/>
-        </w:rPr>
-      </w:pPr>
-      <w:r>
-        <w:rPr/>
+        <w:rPr>
+          <w:rFonts w:cs="Courier New" w:ascii="Courier New" w:hAnsi="Courier New"/>
+          <w:i/>
+          <w:iCs/>
+          <w:sz w:val="22"/>
+          <w:szCs w:val="22"/>
+          <w:lang w:val="en-US"/>
+        </w:rPr>
+      </w:r>
+    </w:p>
+    <w:p>
+      <w:pPr>
+        <w:pStyle w:val="Normal"/>
+        <w:tabs>
+          <w:tab w:val="clear" w:pos="708"/>
+          <w:tab w:val="left" w:pos="916" w:leader="none"/>
+          <w:tab w:val="left" w:pos="1832" w:leader="none"/>
+          <w:tab w:val="left" w:pos="2748" w:leader="none"/>
+          <w:tab w:val="left" w:pos="3664" w:leader="none"/>
+          <w:tab w:val="left" w:pos="4580" w:leader="none"/>
+          <w:tab w:val="left" w:pos="5496" w:leader="none"/>
+          <w:tab w:val="left" w:pos="6412" w:leader="none"/>
+          <w:tab w:val="left" w:pos="7328" w:leader="none"/>
+          <w:tab w:val="left" w:pos="8244" w:leader="none"/>
+          <w:tab w:val="left" w:pos="9160" w:leader="none"/>
+          <w:tab w:val="left" w:pos="10076" w:leader="none"/>
+          <w:tab w:val="left" w:pos="10992" w:leader="none"/>
+          <w:tab w:val="left" w:pos="11908" w:leader="none"/>
+          <w:tab w:val="left" w:pos="12824" w:leader="none"/>
+          <w:tab w:val="left" w:pos="13740" w:leader="none"/>
+          <w:tab w:val="left" w:pos="14656" w:leader="none"/>
+        </w:tabs>
+        <w:rPr>
+          <w:rFonts w:ascii="Courier New" w:hAnsi="Courier New" w:cs="Courier New"/>
+          <w:i/>
+          <w:i/>
+          <w:iCs/>
+          <w:sz w:val="22"/>
+          <w:szCs w:val="22"/>
+          <w:lang w:val="en-US"/>
+        </w:rPr>
+      </w:pPr>
+      <w:r>
+        <w:rPr>
+          <w:rFonts w:cs="Courier New" w:ascii="Courier New" w:hAnsi="Courier New"/>
+          <w:i/>
+          <w:iCs/>
+          <w:sz w:val="22"/>
+          <w:szCs w:val="22"/>
+          <w:lang w:val="en-US"/>
+        </w:rPr>
+      </w:r>
+    </w:p>
+    <w:p>
+      <w:pPr>
+        <w:pStyle w:val="Normal"/>
+        <w:tabs>
+          <w:tab w:val="clear" w:pos="708"/>
+          <w:tab w:val="left" w:pos="916" w:leader="none"/>
+          <w:tab w:val="left" w:pos="1832" w:leader="none"/>
+          <w:tab w:val="left" w:pos="2748" w:leader="none"/>
+          <w:tab w:val="left" w:pos="3664" w:leader="none"/>
+          <w:tab w:val="left" w:pos="4580" w:leader="none"/>
+          <w:tab w:val="left" w:pos="5496" w:leader="none"/>
+          <w:tab w:val="left" w:pos="6412" w:leader="none"/>
+          <w:tab w:val="left" w:pos="7328" w:leader="none"/>
+          <w:tab w:val="left" w:pos="8244" w:leader="none"/>
+          <w:tab w:val="left" w:pos="9160" w:leader="none"/>
+          <w:tab w:val="left" w:pos="10076" w:leader="none"/>
+          <w:tab w:val="left" w:pos="10992" w:leader="none"/>
+          <w:tab w:val="left" w:pos="11908" w:leader="none"/>
+          <w:tab w:val="left" w:pos="12824" w:leader="none"/>
+          <w:tab w:val="left" w:pos="13740" w:leader="none"/>
+          <w:tab w:val="left" w:pos="14656" w:leader="none"/>
+        </w:tabs>
+        <w:rPr>
+          <w:rFonts w:ascii="Courier New" w:hAnsi="Courier New" w:cs="Courier New"/>
+          <w:i/>
+          <w:i/>
+          <w:iCs/>
+          <w:sz w:val="22"/>
+          <w:szCs w:val="22"/>
+          <w:lang w:val="en-US"/>
+        </w:rPr>
+      </w:pPr>
+      <w:r>
+        <w:rPr>
+          <w:rFonts w:cs="Courier New" w:ascii="Courier New" w:hAnsi="Courier New"/>
+          <w:i/>
+          <w:iCs/>
+          <w:sz w:val="22"/>
+          <w:szCs w:val="22"/>
+          <w:lang w:val="en-US"/>
+        </w:rPr>
       </w:r>
     </w:p>
     <w:p>
@@ -9634,7 +9697,14 @@
         </w:rPr>
       </w:pPr>
       <w:r>
-        <w:rPr/>
+        <w:rPr>
+          <w:rFonts w:cs="Courier New" w:ascii="Courier New" w:hAnsi="Courier New"/>
+          <w:i/>
+          <w:iCs/>
+          <w:sz w:val="22"/>
+          <w:szCs w:val="22"/>
+          <w:lang w:val="en-US"/>
+        </w:rPr>
       </w:r>
     </w:p>
     <w:p>
@@ -9978,7 +10048,14 @@
         </w:rPr>
       </w:pPr>
       <w:r>
-        <w:rPr/>
+        <w:rPr>
+          <w:rFonts w:cs="Courier New" w:ascii="Courier New" w:hAnsi="Courier New"/>
+          <w:i/>
+          <w:iCs/>
+          <w:sz w:val="22"/>
+          <w:szCs w:val="22"/>
+          <w:lang w:val="en-US"/>
+        </w:rPr>
       </w:r>
     </w:p>
     <w:p>
@@ -10157,7 +10234,14 @@
         </w:rPr>
       </w:pPr>
       <w:r>
-        <w:rPr/>
+        <w:rPr>
+          <w:rFonts w:cs="Courier New" w:ascii="Courier New" w:hAnsi="Courier New"/>
+          <w:i/>
+          <w:iCs/>
+          <w:sz w:val="22"/>
+          <w:szCs w:val="22"/>
+          <w:lang w:val="en-US"/>
+        </w:rPr>
       </w:r>
     </w:p>
     <w:p>
@@ -10501,7 +10585,14 @@
         </w:rPr>
       </w:pPr>
       <w:r>
-        <w:rPr/>
+        <w:rPr>
+          <w:rFonts w:cs="Courier New" w:ascii="Courier New" w:hAnsi="Courier New"/>
+          <w:i/>
+          <w:iCs/>
+          <w:sz w:val="22"/>
+          <w:szCs w:val="22"/>
+          <w:lang w:val="en-US"/>
+        </w:rPr>
       </w:r>
     </w:p>
     <w:p>
@@ -11065,7 +11156,14 @@
         </w:rPr>
       </w:pPr>
       <w:r>
-        <w:rPr/>
+        <w:rPr>
+          <w:rFonts w:cs="Courier New" w:ascii="Courier New" w:hAnsi="Courier New"/>
+          <w:i/>
+          <w:iCs/>
+          <w:sz w:val="22"/>
+          <w:szCs w:val="22"/>
+          <w:lang w:val="en-US"/>
+        </w:rPr>
       </w:r>
     </w:p>
     <w:p>
@@ -11354,7 +11452,14 @@
         </w:rPr>
       </w:pPr>
       <w:r>
-        <w:rPr/>
+        <w:rPr>
+          <w:rFonts w:cs="Courier New" w:ascii="Courier New" w:hAnsi="Courier New"/>
+          <w:i/>
+          <w:iCs/>
+          <w:sz w:val="22"/>
+          <w:szCs w:val="22"/>
+          <w:lang w:val="en-US"/>
+        </w:rPr>
       </w:r>
     </w:p>
     <w:p>
@@ -11488,7 +11593,14 @@
         </w:rPr>
       </w:pPr>
       <w:r>
-        <w:rPr/>
+        <w:rPr>
+          <w:rFonts w:cs="Courier New" w:ascii="Courier New" w:hAnsi="Courier New"/>
+          <w:i/>
+          <w:iCs/>
+          <w:sz w:val="22"/>
+          <w:szCs w:val="22"/>
+          <w:lang w:val="en-US"/>
+        </w:rPr>
       </w:r>
     </w:p>
     <w:p>
@@ -11612,7 +11724,14 @@
         </w:rPr>
       </w:pPr>
       <w:r>
-        <w:rPr/>
+        <w:rPr>
+          <w:rFonts w:cs="Courier New" w:ascii="Courier New" w:hAnsi="Courier New"/>
+          <w:i/>
+          <w:iCs/>
+          <w:sz w:val="22"/>
+          <w:szCs w:val="22"/>
+          <w:lang w:val="en-US"/>
+        </w:rPr>
       </w:r>
     </w:p>
     <w:p>
@@ -11791,7 +11910,14 @@
         </w:rPr>
       </w:pPr>
       <w:r>
-        <w:rPr/>
+        <w:rPr>
+          <w:rFonts w:cs="Courier New" w:ascii="Courier New" w:hAnsi="Courier New"/>
+          <w:i/>
+          <w:iCs/>
+          <w:sz w:val="22"/>
+          <w:szCs w:val="22"/>
+          <w:lang w:val="en-US"/>
+        </w:rPr>
       </w:r>
     </w:p>
     <w:p>
@@ -11992,7 +12118,14 @@
         </w:rPr>
       </w:pPr>
       <w:r>
-        <w:rPr/>
+        <w:rPr>
+          <w:rFonts w:cs="Courier New" w:ascii="Courier New" w:hAnsi="Courier New"/>
+          <w:i/>
+          <w:iCs/>
+          <w:sz w:val="22"/>
+          <w:szCs w:val="22"/>
+          <w:lang w:val="en-US"/>
+        </w:rPr>
       </w:r>
     </w:p>
     <w:p>
@@ -12171,7 +12304,14 @@
         </w:rPr>
       </w:pPr>
       <w:r>
-        <w:rPr/>
+        <w:rPr>
+          <w:rFonts w:cs="Courier New" w:ascii="Courier New" w:hAnsi="Courier New"/>
+          <w:i/>
+          <w:iCs/>
+          <w:sz w:val="22"/>
+          <w:szCs w:val="22"/>
+          <w:lang w:val="en-US"/>
+        </w:rPr>
       </w:r>
     </w:p>
     <w:p>
@@ -12251,79 +12391,100 @@
         </w:rPr>
       </w:pPr>
       <w:r>
-        <w:rPr/>
-      </w:r>
-    </w:p>
-    <w:p>
-      <w:pPr>
-        <w:pStyle w:val="Normal"/>
-        <w:tabs>
-          <w:tab w:val="clear" w:pos="708"/>
-          <w:tab w:val="left" w:pos="916" w:leader="none"/>
-          <w:tab w:val="left" w:pos="1832" w:leader="none"/>
-          <w:tab w:val="left" w:pos="2748" w:leader="none"/>
-          <w:tab w:val="left" w:pos="3664" w:leader="none"/>
-          <w:tab w:val="left" w:pos="4580" w:leader="none"/>
-          <w:tab w:val="left" w:pos="5496" w:leader="none"/>
-          <w:tab w:val="left" w:pos="6412" w:leader="none"/>
-          <w:tab w:val="left" w:pos="7328" w:leader="none"/>
-          <w:tab w:val="left" w:pos="8244" w:leader="none"/>
-          <w:tab w:val="left" w:pos="9160" w:leader="none"/>
-          <w:tab w:val="left" w:pos="10076" w:leader="none"/>
-          <w:tab w:val="left" w:pos="10992" w:leader="none"/>
-          <w:tab w:val="left" w:pos="11908" w:leader="none"/>
-          <w:tab w:val="left" w:pos="12824" w:leader="none"/>
-          <w:tab w:val="left" w:pos="13740" w:leader="none"/>
-          <w:tab w:val="left" w:pos="14656" w:leader="none"/>
-        </w:tabs>
-        <w:rPr>
-          <w:rFonts w:ascii="Courier New" w:hAnsi="Courier New" w:cs="Courier New"/>
-          <w:i/>
-          <w:i/>
-          <w:iCs/>
-          <w:sz w:val="22"/>
-          <w:szCs w:val="22"/>
-          <w:lang w:val="en-US"/>
-        </w:rPr>
-      </w:pPr>
-      <w:r>
-        <w:rPr/>
-      </w:r>
-    </w:p>
-    <w:p>
-      <w:pPr>
-        <w:pStyle w:val="Normal"/>
-        <w:tabs>
-          <w:tab w:val="clear" w:pos="708"/>
-          <w:tab w:val="left" w:pos="916" w:leader="none"/>
-          <w:tab w:val="left" w:pos="1832" w:leader="none"/>
-          <w:tab w:val="left" w:pos="2748" w:leader="none"/>
-          <w:tab w:val="left" w:pos="3664" w:leader="none"/>
-          <w:tab w:val="left" w:pos="4580" w:leader="none"/>
-          <w:tab w:val="left" w:pos="5496" w:leader="none"/>
-          <w:tab w:val="left" w:pos="6412" w:leader="none"/>
-          <w:tab w:val="left" w:pos="7328" w:leader="none"/>
-          <w:tab w:val="left" w:pos="8244" w:leader="none"/>
-          <w:tab w:val="left" w:pos="9160" w:leader="none"/>
-          <w:tab w:val="left" w:pos="10076" w:leader="none"/>
-          <w:tab w:val="left" w:pos="10992" w:leader="none"/>
-          <w:tab w:val="left" w:pos="11908" w:leader="none"/>
-          <w:tab w:val="left" w:pos="12824" w:leader="none"/>
-          <w:tab w:val="left" w:pos="13740" w:leader="none"/>
-          <w:tab w:val="left" w:pos="14656" w:leader="none"/>
-        </w:tabs>
-        <w:rPr>
-          <w:rFonts w:ascii="Courier New" w:hAnsi="Courier New" w:cs="Courier New"/>
-          <w:i/>
-          <w:i/>
-          <w:iCs/>
-          <w:sz w:val="22"/>
-          <w:szCs w:val="22"/>
-          <w:lang w:val="en-US"/>
-        </w:rPr>
-      </w:pPr>
-      <w:r>
-        <w:rPr/>
+        <w:rPr>
+          <w:rFonts w:cs="Courier New" w:ascii="Courier New" w:hAnsi="Courier New"/>
+          <w:i/>
+          <w:iCs/>
+          <w:sz w:val="22"/>
+          <w:szCs w:val="22"/>
+          <w:lang w:val="en-US"/>
+        </w:rPr>
+      </w:r>
+    </w:p>
+    <w:p>
+      <w:pPr>
+        <w:pStyle w:val="Normal"/>
+        <w:tabs>
+          <w:tab w:val="clear" w:pos="708"/>
+          <w:tab w:val="left" w:pos="916" w:leader="none"/>
+          <w:tab w:val="left" w:pos="1832" w:leader="none"/>
+          <w:tab w:val="left" w:pos="2748" w:leader="none"/>
+          <w:tab w:val="left" w:pos="3664" w:leader="none"/>
+          <w:tab w:val="left" w:pos="4580" w:leader="none"/>
+          <w:tab w:val="left" w:pos="5496" w:leader="none"/>
+          <w:tab w:val="left" w:pos="6412" w:leader="none"/>
+          <w:tab w:val="left" w:pos="7328" w:leader="none"/>
+          <w:tab w:val="left" w:pos="8244" w:leader="none"/>
+          <w:tab w:val="left" w:pos="9160" w:leader="none"/>
+          <w:tab w:val="left" w:pos="10076" w:leader="none"/>
+          <w:tab w:val="left" w:pos="10992" w:leader="none"/>
+          <w:tab w:val="left" w:pos="11908" w:leader="none"/>
+          <w:tab w:val="left" w:pos="12824" w:leader="none"/>
+          <w:tab w:val="left" w:pos="13740" w:leader="none"/>
+          <w:tab w:val="left" w:pos="14656" w:leader="none"/>
+        </w:tabs>
+        <w:rPr>
+          <w:rFonts w:ascii="Courier New" w:hAnsi="Courier New" w:cs="Courier New"/>
+          <w:i/>
+          <w:i/>
+          <w:iCs/>
+          <w:sz w:val="22"/>
+          <w:szCs w:val="22"/>
+          <w:lang w:val="en-US"/>
+        </w:rPr>
+      </w:pPr>
+      <w:r>
+        <w:rPr>
+          <w:rFonts w:cs="Courier New" w:ascii="Courier New" w:hAnsi="Courier New"/>
+          <w:i/>
+          <w:iCs/>
+          <w:sz w:val="22"/>
+          <w:szCs w:val="22"/>
+          <w:lang w:val="en-US"/>
+        </w:rPr>
+      </w:r>
+    </w:p>
+    <w:p>
+      <w:pPr>
+        <w:pStyle w:val="Normal"/>
+        <w:tabs>
+          <w:tab w:val="clear" w:pos="708"/>
+          <w:tab w:val="left" w:pos="916" w:leader="none"/>
+          <w:tab w:val="left" w:pos="1832" w:leader="none"/>
+          <w:tab w:val="left" w:pos="2748" w:leader="none"/>
+          <w:tab w:val="left" w:pos="3664" w:leader="none"/>
+          <w:tab w:val="left" w:pos="4580" w:leader="none"/>
+          <w:tab w:val="left" w:pos="5496" w:leader="none"/>
+          <w:tab w:val="left" w:pos="6412" w:leader="none"/>
+          <w:tab w:val="left" w:pos="7328" w:leader="none"/>
+          <w:tab w:val="left" w:pos="8244" w:leader="none"/>
+          <w:tab w:val="left" w:pos="9160" w:leader="none"/>
+          <w:tab w:val="left" w:pos="10076" w:leader="none"/>
+          <w:tab w:val="left" w:pos="10992" w:leader="none"/>
+          <w:tab w:val="left" w:pos="11908" w:leader="none"/>
+          <w:tab w:val="left" w:pos="12824" w:leader="none"/>
+          <w:tab w:val="left" w:pos="13740" w:leader="none"/>
+          <w:tab w:val="left" w:pos="14656" w:leader="none"/>
+        </w:tabs>
+        <w:rPr>
+          <w:rFonts w:ascii="Courier New" w:hAnsi="Courier New" w:cs="Courier New"/>
+          <w:i/>
+          <w:i/>
+          <w:iCs/>
+          <w:sz w:val="22"/>
+          <w:szCs w:val="22"/>
+          <w:lang w:val="en-US"/>
+        </w:rPr>
+      </w:pPr>
+      <w:r>
+        <w:rPr>
+          <w:rFonts w:cs="Courier New" w:ascii="Courier New" w:hAnsi="Courier New"/>
+          <w:i/>
+          <w:iCs/>
+          <w:sz w:val="22"/>
+          <w:szCs w:val="22"/>
+          <w:lang w:val="en-US"/>
+        </w:rPr>
       </w:r>
     </w:p>
     <w:p>
@@ -12413,7 +12574,14 @@
         </w:rPr>
       </w:pPr>
       <w:r>
-        <w:rPr/>
+        <w:rPr>
+          <w:rFonts w:cs="Courier New" w:ascii="Courier New" w:hAnsi="Courier New"/>
+          <w:i/>
+          <w:iCs/>
+          <w:sz w:val="22"/>
+          <w:szCs w:val="22"/>
+          <w:lang w:val="en-US"/>
+        </w:rPr>
       </w:r>
     </w:p>
     <w:p>
@@ -12702,7 +12870,14 @@
         </w:rPr>
       </w:pPr>
       <w:r>
-        <w:rPr/>
+        <w:rPr>
+          <w:rFonts w:cs="Courier New" w:ascii="Courier New" w:hAnsi="Courier New"/>
+          <w:i/>
+          <w:iCs/>
+          <w:sz w:val="22"/>
+          <w:szCs w:val="22"/>
+          <w:lang w:val="en-US"/>
+        </w:rPr>
       </w:r>
     </w:p>
     <w:p>
@@ -13046,7 +13221,14 @@
         </w:rPr>
       </w:pPr>
       <w:r>
-        <w:rPr/>
+        <w:rPr>
+          <w:rFonts w:cs="Courier New" w:ascii="Courier New" w:hAnsi="Courier New"/>
+          <w:i/>
+          <w:iCs/>
+          <w:sz w:val="22"/>
+          <w:szCs w:val="22"/>
+          <w:lang w:val="en-US"/>
+        </w:rPr>
       </w:r>
     </w:p>
     <w:p>
@@ -13225,7 +13407,14 @@
         </w:rPr>
       </w:pPr>
       <w:r>
-        <w:rPr/>
+        <w:rPr>
+          <w:rFonts w:cs="Courier New" w:ascii="Courier New" w:hAnsi="Courier New"/>
+          <w:i/>
+          <w:iCs/>
+          <w:sz w:val="22"/>
+          <w:szCs w:val="22"/>
+          <w:lang w:val="en-US"/>
+        </w:rPr>
       </w:r>
     </w:p>
     <w:p>
@@ -13404,115 +13593,143 @@
         </w:rPr>
       </w:pPr>
       <w:r>
-        <w:rPr/>
-      </w:r>
-    </w:p>
-    <w:p>
-      <w:pPr>
-        <w:pStyle w:val="Normal"/>
-        <w:tabs>
-          <w:tab w:val="clear" w:pos="708"/>
-          <w:tab w:val="left" w:pos="916" w:leader="none"/>
-          <w:tab w:val="left" w:pos="1832" w:leader="none"/>
-          <w:tab w:val="left" w:pos="2748" w:leader="none"/>
-          <w:tab w:val="left" w:pos="3664" w:leader="none"/>
-          <w:tab w:val="left" w:pos="4580" w:leader="none"/>
-          <w:tab w:val="left" w:pos="5496" w:leader="none"/>
-          <w:tab w:val="left" w:pos="6412" w:leader="none"/>
-          <w:tab w:val="left" w:pos="7328" w:leader="none"/>
-          <w:tab w:val="left" w:pos="8244" w:leader="none"/>
-          <w:tab w:val="left" w:pos="9160" w:leader="none"/>
-          <w:tab w:val="left" w:pos="10076" w:leader="none"/>
-          <w:tab w:val="left" w:pos="10992" w:leader="none"/>
-          <w:tab w:val="left" w:pos="11908" w:leader="none"/>
-          <w:tab w:val="left" w:pos="12824" w:leader="none"/>
-          <w:tab w:val="left" w:pos="13740" w:leader="none"/>
-          <w:tab w:val="left" w:pos="14656" w:leader="none"/>
-        </w:tabs>
-        <w:rPr>
-          <w:rFonts w:ascii="Courier New" w:hAnsi="Courier New" w:cs="Courier New"/>
-          <w:i/>
-          <w:i/>
-          <w:iCs/>
-          <w:sz w:val="22"/>
-          <w:szCs w:val="22"/>
-          <w:lang w:val="en-US"/>
-        </w:rPr>
-      </w:pPr>
-      <w:r>
-        <w:rPr/>
-      </w:r>
-    </w:p>
-    <w:p>
-      <w:pPr>
-        <w:pStyle w:val="Normal"/>
-        <w:tabs>
-          <w:tab w:val="clear" w:pos="708"/>
-          <w:tab w:val="left" w:pos="916" w:leader="none"/>
-          <w:tab w:val="left" w:pos="1832" w:leader="none"/>
-          <w:tab w:val="left" w:pos="2748" w:leader="none"/>
-          <w:tab w:val="left" w:pos="3664" w:leader="none"/>
-          <w:tab w:val="left" w:pos="4580" w:leader="none"/>
-          <w:tab w:val="left" w:pos="5496" w:leader="none"/>
-          <w:tab w:val="left" w:pos="6412" w:leader="none"/>
-          <w:tab w:val="left" w:pos="7328" w:leader="none"/>
-          <w:tab w:val="left" w:pos="8244" w:leader="none"/>
-          <w:tab w:val="left" w:pos="9160" w:leader="none"/>
-          <w:tab w:val="left" w:pos="10076" w:leader="none"/>
-          <w:tab w:val="left" w:pos="10992" w:leader="none"/>
-          <w:tab w:val="left" w:pos="11908" w:leader="none"/>
-          <w:tab w:val="left" w:pos="12824" w:leader="none"/>
-          <w:tab w:val="left" w:pos="13740" w:leader="none"/>
-          <w:tab w:val="left" w:pos="14656" w:leader="none"/>
-        </w:tabs>
-        <w:rPr>
-          <w:rFonts w:ascii="Courier New" w:hAnsi="Courier New" w:cs="Courier New"/>
-          <w:i/>
-          <w:i/>
-          <w:iCs/>
-          <w:sz w:val="22"/>
-          <w:szCs w:val="22"/>
-          <w:lang w:val="en-US"/>
-        </w:rPr>
-      </w:pPr>
-      <w:r>
-        <w:rPr/>
-      </w:r>
-    </w:p>
-    <w:p>
-      <w:pPr>
-        <w:pStyle w:val="Normal"/>
-        <w:tabs>
-          <w:tab w:val="clear" w:pos="708"/>
-          <w:tab w:val="left" w:pos="916" w:leader="none"/>
-          <w:tab w:val="left" w:pos="1832" w:leader="none"/>
-          <w:tab w:val="left" w:pos="2748" w:leader="none"/>
-          <w:tab w:val="left" w:pos="3664" w:leader="none"/>
-          <w:tab w:val="left" w:pos="4580" w:leader="none"/>
-          <w:tab w:val="left" w:pos="5496" w:leader="none"/>
-          <w:tab w:val="left" w:pos="6412" w:leader="none"/>
-          <w:tab w:val="left" w:pos="7328" w:leader="none"/>
-          <w:tab w:val="left" w:pos="8244" w:leader="none"/>
-          <w:tab w:val="left" w:pos="9160" w:leader="none"/>
-          <w:tab w:val="left" w:pos="10076" w:leader="none"/>
-          <w:tab w:val="left" w:pos="10992" w:leader="none"/>
-          <w:tab w:val="left" w:pos="11908" w:leader="none"/>
-          <w:tab w:val="left" w:pos="12824" w:leader="none"/>
-          <w:tab w:val="left" w:pos="13740" w:leader="none"/>
-          <w:tab w:val="left" w:pos="14656" w:leader="none"/>
-        </w:tabs>
-        <w:rPr>
-          <w:rFonts w:ascii="Courier New" w:hAnsi="Courier New" w:cs="Courier New"/>
-          <w:i/>
-          <w:i/>
-          <w:iCs/>
-          <w:sz w:val="22"/>
-          <w:szCs w:val="22"/>
-          <w:lang w:val="en-US"/>
-        </w:rPr>
-      </w:pPr>
-      <w:r>
-        <w:rPr/>
+        <w:rPr>
+          <w:rFonts w:cs="Courier New" w:ascii="Courier New" w:hAnsi="Courier New"/>
+          <w:i/>
+          <w:iCs/>
+          <w:sz w:val="22"/>
+          <w:szCs w:val="22"/>
+          <w:lang w:val="en-US"/>
+        </w:rPr>
+      </w:r>
+    </w:p>
+    <w:p>
+      <w:pPr>
+        <w:pStyle w:val="Normal"/>
+        <w:tabs>
+          <w:tab w:val="clear" w:pos="708"/>
+          <w:tab w:val="left" w:pos="916" w:leader="none"/>
+          <w:tab w:val="left" w:pos="1832" w:leader="none"/>
+          <w:tab w:val="left" w:pos="2748" w:leader="none"/>
+          <w:tab w:val="left" w:pos="3664" w:leader="none"/>
+          <w:tab w:val="left" w:pos="4580" w:leader="none"/>
+          <w:tab w:val="left" w:pos="5496" w:leader="none"/>
+          <w:tab w:val="left" w:pos="6412" w:leader="none"/>
+          <w:tab w:val="left" w:pos="7328" w:leader="none"/>
+          <w:tab w:val="left" w:pos="8244" w:leader="none"/>
+          <w:tab w:val="left" w:pos="9160" w:leader="none"/>
+          <w:tab w:val="left" w:pos="10076" w:leader="none"/>
+          <w:tab w:val="left" w:pos="10992" w:leader="none"/>
+          <w:tab w:val="left" w:pos="11908" w:leader="none"/>
+          <w:tab w:val="left" w:pos="12824" w:leader="none"/>
+          <w:tab w:val="left" w:pos="13740" w:leader="none"/>
+          <w:tab w:val="left" w:pos="14656" w:leader="none"/>
+        </w:tabs>
+        <w:rPr>
+          <w:rFonts w:ascii="Courier New" w:hAnsi="Courier New" w:cs="Courier New"/>
+          <w:i/>
+          <w:i/>
+          <w:iCs/>
+          <w:sz w:val="22"/>
+          <w:szCs w:val="22"/>
+          <w:lang w:val="en-US"/>
+        </w:rPr>
+      </w:pPr>
+      <w:r>
+        <w:rPr>
+          <w:rFonts w:cs="Courier New" w:ascii="Courier New" w:hAnsi="Courier New"/>
+          <w:i/>
+          <w:iCs/>
+          <w:sz w:val="22"/>
+          <w:szCs w:val="22"/>
+          <w:lang w:val="en-US"/>
+        </w:rPr>
+      </w:r>
+    </w:p>
+    <w:p>
+      <w:pPr>
+        <w:pStyle w:val="Normal"/>
+        <w:tabs>
+          <w:tab w:val="clear" w:pos="708"/>
+          <w:tab w:val="left" w:pos="916" w:leader="none"/>
+          <w:tab w:val="left" w:pos="1832" w:leader="none"/>
+          <w:tab w:val="left" w:pos="2748" w:leader="none"/>
+          <w:tab w:val="left" w:pos="3664" w:leader="none"/>
+          <w:tab w:val="left" w:pos="4580" w:leader="none"/>
+          <w:tab w:val="left" w:pos="5496" w:leader="none"/>
+          <w:tab w:val="left" w:pos="6412" w:leader="none"/>
+          <w:tab w:val="left" w:pos="7328" w:leader="none"/>
+          <w:tab w:val="left" w:pos="8244" w:leader="none"/>
+          <w:tab w:val="left" w:pos="9160" w:leader="none"/>
+          <w:tab w:val="left" w:pos="10076" w:leader="none"/>
+          <w:tab w:val="left" w:pos="10992" w:leader="none"/>
+          <w:tab w:val="left" w:pos="11908" w:leader="none"/>
+          <w:tab w:val="left" w:pos="12824" w:leader="none"/>
+          <w:tab w:val="left" w:pos="13740" w:leader="none"/>
+          <w:tab w:val="left" w:pos="14656" w:leader="none"/>
+        </w:tabs>
+        <w:rPr>
+          <w:rFonts w:ascii="Courier New" w:hAnsi="Courier New" w:cs="Courier New"/>
+          <w:i/>
+          <w:i/>
+          <w:iCs/>
+          <w:sz w:val="22"/>
+          <w:szCs w:val="22"/>
+          <w:lang w:val="en-US"/>
+        </w:rPr>
+      </w:pPr>
+      <w:r>
+        <w:rPr>
+          <w:rFonts w:cs="Courier New" w:ascii="Courier New" w:hAnsi="Courier New"/>
+          <w:i/>
+          <w:iCs/>
+          <w:sz w:val="22"/>
+          <w:szCs w:val="22"/>
+          <w:lang w:val="en-US"/>
+        </w:rPr>
+      </w:r>
+    </w:p>
+    <w:p>
+      <w:pPr>
+        <w:pStyle w:val="Normal"/>
+        <w:tabs>
+          <w:tab w:val="clear" w:pos="708"/>
+          <w:tab w:val="left" w:pos="916" w:leader="none"/>
+          <w:tab w:val="left" w:pos="1832" w:leader="none"/>
+          <w:tab w:val="left" w:pos="2748" w:leader="none"/>
+          <w:tab w:val="left" w:pos="3664" w:leader="none"/>
+          <w:tab w:val="left" w:pos="4580" w:leader="none"/>
+          <w:tab w:val="left" w:pos="5496" w:leader="none"/>
+          <w:tab w:val="left" w:pos="6412" w:leader="none"/>
+          <w:tab w:val="left" w:pos="7328" w:leader="none"/>
+          <w:tab w:val="left" w:pos="8244" w:leader="none"/>
+          <w:tab w:val="left" w:pos="9160" w:leader="none"/>
+          <w:tab w:val="left" w:pos="10076" w:leader="none"/>
+          <w:tab w:val="left" w:pos="10992" w:leader="none"/>
+          <w:tab w:val="left" w:pos="11908" w:leader="none"/>
+          <w:tab w:val="left" w:pos="12824" w:leader="none"/>
+          <w:tab w:val="left" w:pos="13740" w:leader="none"/>
+          <w:tab w:val="left" w:pos="14656" w:leader="none"/>
+        </w:tabs>
+        <w:rPr>
+          <w:rFonts w:ascii="Courier New" w:hAnsi="Courier New" w:cs="Courier New"/>
+          <w:i/>
+          <w:i/>
+          <w:iCs/>
+          <w:sz w:val="22"/>
+          <w:szCs w:val="22"/>
+          <w:lang w:val="en-US"/>
+        </w:rPr>
+      </w:pPr>
+      <w:r>
+        <w:rPr>
+          <w:rFonts w:cs="Courier New" w:ascii="Courier New" w:hAnsi="Courier New"/>
+          <w:i/>
+          <w:iCs/>
+          <w:sz w:val="22"/>
+          <w:szCs w:val="22"/>
+          <w:lang w:val="en-US"/>
+        </w:rPr>
       </w:r>
     </w:p>
     <w:p>
@@ -13646,7 +13863,14 @@
         </w:rPr>
       </w:pPr>
       <w:r>
-        <w:rPr/>
+        <w:rPr>
+          <w:rFonts w:cs="Courier New" w:ascii="Courier New" w:hAnsi="Courier New"/>
+          <w:i/>
+          <w:iCs/>
+          <w:sz w:val="22"/>
+          <w:szCs w:val="22"/>
+          <w:lang w:val="en-US"/>
+        </w:rPr>
       </w:r>
     </w:p>
     <w:p>
@@ -13814,7 +14038,14 @@
         </w:rPr>
       </w:pPr>
       <w:r>
-        <w:rPr/>
+        <w:rPr>
+          <w:rFonts w:cs="Courier New" w:ascii="Courier New" w:hAnsi="Courier New"/>
+          <w:i/>
+          <w:iCs/>
+          <w:sz w:val="22"/>
+          <w:szCs w:val="22"/>
+          <w:lang w:val="en-US"/>
+        </w:rPr>
       </w:r>
     </w:p>
     <w:p>
@@ -13938,7 +14169,14 @@
         </w:rPr>
       </w:pPr>
       <w:r>
-        <w:rPr/>
+        <w:rPr>
+          <w:rFonts w:cs="Courier New" w:ascii="Courier New" w:hAnsi="Courier New"/>
+          <w:i/>
+          <w:iCs/>
+          <w:sz w:val="22"/>
+          <w:szCs w:val="22"/>
+          <w:lang w:val="en-US"/>
+        </w:rPr>
       </w:r>
     </w:p>
     <w:p>
@@ -14172,7 +14410,14 @@
         </w:rPr>
       </w:pPr>
       <w:r>
-        <w:rPr/>
+        <w:rPr>
+          <w:rFonts w:cs="Courier New" w:ascii="Courier New" w:hAnsi="Courier New"/>
+          <w:i/>
+          <w:iCs/>
+          <w:sz w:val="22"/>
+          <w:szCs w:val="22"/>
+          <w:lang w:val="en-US"/>
+        </w:rPr>
       </w:r>
     </w:p>
     <w:p>
@@ -14516,7 +14761,14 @@
         </w:rPr>
       </w:pPr>
       <w:r>
-        <w:rPr/>
+        <w:rPr>
+          <w:rFonts w:cs="Courier New" w:ascii="Courier New" w:hAnsi="Courier New"/>
+          <w:i/>
+          <w:iCs/>
+          <w:sz w:val="22"/>
+          <w:szCs w:val="22"/>
+          <w:lang w:val="en-US"/>
+        </w:rPr>
       </w:r>
     </w:p>
     <w:p>
@@ -14805,7 +15057,14 @@
         </w:rPr>
       </w:pPr>
       <w:r>
-        <w:rPr/>
+        <w:rPr>
+          <w:rFonts w:cs="Courier New" w:ascii="Courier New" w:hAnsi="Courier New"/>
+          <w:i/>
+          <w:iCs/>
+          <w:sz w:val="22"/>
+          <w:szCs w:val="22"/>
+          <w:lang w:val="en-US"/>
+        </w:rPr>
       </w:r>
     </w:p>
     <w:p>
@@ -15006,7 +15265,14 @@
         </w:rPr>
       </w:pPr>
       <w:r>
-        <w:rPr/>
+        <w:rPr>
+          <w:rFonts w:cs="Courier New" w:ascii="Courier New" w:hAnsi="Courier New"/>
+          <w:i/>
+          <w:iCs/>
+          <w:sz w:val="22"/>
+          <w:szCs w:val="22"/>
+          <w:lang w:val="en-US"/>
+        </w:rPr>
       </w:r>
     </w:p>
     <w:p>
@@ -15306,7 +15572,14 @@
         </w:rPr>
       </w:pPr>
       <w:r>
-        <w:rPr/>
+        <w:rPr>
+          <w:rFonts w:cs="Courier New" w:ascii="Courier New" w:hAnsi="Courier New"/>
+          <w:i/>
+          <w:iCs/>
+          <w:sz w:val="22"/>
+          <w:szCs w:val="22"/>
+          <w:lang w:val="en-US"/>
+        </w:rPr>
       </w:r>
     </w:p>
     <w:p>
@@ -15452,7 +15725,14 @@
         </w:rPr>
       </w:pPr>
       <w:r>
-        <w:rPr/>
+        <w:rPr>
+          <w:rFonts w:cs="Courier New" w:ascii="Courier New" w:hAnsi="Courier New"/>
+          <w:i/>
+          <w:iCs/>
+          <w:sz w:val="22"/>
+          <w:szCs w:val="22"/>
+          <w:lang w:val="en-US"/>
+        </w:rPr>
       </w:r>
     </w:p>
     <w:p>
@@ -15763,7 +16043,14 @@
         </w:rPr>
       </w:pPr>
       <w:r>
-        <w:rPr/>
+        <w:rPr>
+          <w:rFonts w:cs="Courier New" w:ascii="Courier New" w:hAnsi="Courier New"/>
+          <w:i/>
+          <w:iCs/>
+          <w:sz w:val="22"/>
+          <w:szCs w:val="22"/>
+          <w:lang w:val="en-US"/>
+        </w:rPr>
       </w:r>
     </w:p>
     <w:p>
@@ -16008,7 +16295,14 @@
         </w:rPr>
       </w:pPr>
       <w:r>
-        <w:rPr/>
+        <w:rPr>
+          <w:rFonts w:cs="Courier New" w:ascii="Courier New" w:hAnsi="Courier New"/>
+          <w:i/>
+          <w:iCs/>
+          <w:sz w:val="22"/>
+          <w:szCs w:val="22"/>
+          <w:lang w:val="en-US"/>
+        </w:rPr>
       </w:r>
     </w:p>
     <w:p>
@@ -16088,79 +16382,100 @@
         </w:rPr>
       </w:pPr>
       <w:r>
-        <w:rPr/>
-      </w:r>
-    </w:p>
-    <w:p>
-      <w:pPr>
-        <w:pStyle w:val="Normal"/>
-        <w:tabs>
-          <w:tab w:val="clear" w:pos="708"/>
-          <w:tab w:val="left" w:pos="916" w:leader="none"/>
-          <w:tab w:val="left" w:pos="1832" w:leader="none"/>
-          <w:tab w:val="left" w:pos="2748" w:leader="none"/>
-          <w:tab w:val="left" w:pos="3664" w:leader="none"/>
-          <w:tab w:val="left" w:pos="4580" w:leader="none"/>
-          <w:tab w:val="left" w:pos="5496" w:leader="none"/>
-          <w:tab w:val="left" w:pos="6412" w:leader="none"/>
-          <w:tab w:val="left" w:pos="7328" w:leader="none"/>
-          <w:tab w:val="left" w:pos="8244" w:leader="none"/>
-          <w:tab w:val="left" w:pos="9160" w:leader="none"/>
-          <w:tab w:val="left" w:pos="10076" w:leader="none"/>
-          <w:tab w:val="left" w:pos="10992" w:leader="none"/>
-          <w:tab w:val="left" w:pos="11908" w:leader="none"/>
-          <w:tab w:val="left" w:pos="12824" w:leader="none"/>
-          <w:tab w:val="left" w:pos="13740" w:leader="none"/>
-          <w:tab w:val="left" w:pos="14656" w:leader="none"/>
-        </w:tabs>
-        <w:rPr>
-          <w:rFonts w:ascii="Courier New" w:hAnsi="Courier New" w:cs="Courier New"/>
-          <w:i/>
-          <w:i/>
-          <w:iCs/>
-          <w:sz w:val="22"/>
-          <w:szCs w:val="22"/>
-          <w:lang w:val="en-US"/>
-        </w:rPr>
-      </w:pPr>
-      <w:r>
-        <w:rPr/>
-      </w:r>
-    </w:p>
-    <w:p>
-      <w:pPr>
-        <w:pStyle w:val="Normal"/>
-        <w:tabs>
-          <w:tab w:val="clear" w:pos="708"/>
-          <w:tab w:val="left" w:pos="916" w:leader="none"/>
-          <w:tab w:val="left" w:pos="1832" w:leader="none"/>
-          <w:tab w:val="left" w:pos="2748" w:leader="none"/>
-          <w:tab w:val="left" w:pos="3664" w:leader="none"/>
-          <w:tab w:val="left" w:pos="4580" w:leader="none"/>
-          <w:tab w:val="left" w:pos="5496" w:leader="none"/>
-          <w:tab w:val="left" w:pos="6412" w:leader="none"/>
-          <w:tab w:val="left" w:pos="7328" w:leader="none"/>
-          <w:tab w:val="left" w:pos="8244" w:leader="none"/>
-          <w:tab w:val="left" w:pos="9160" w:leader="none"/>
-          <w:tab w:val="left" w:pos="10076" w:leader="none"/>
-          <w:tab w:val="left" w:pos="10992" w:leader="none"/>
-          <w:tab w:val="left" w:pos="11908" w:leader="none"/>
-          <w:tab w:val="left" w:pos="12824" w:leader="none"/>
-          <w:tab w:val="left" w:pos="13740" w:leader="none"/>
-          <w:tab w:val="left" w:pos="14656" w:leader="none"/>
-        </w:tabs>
-        <w:rPr>
-          <w:rFonts w:ascii="Courier New" w:hAnsi="Courier New" w:cs="Courier New"/>
-          <w:i/>
-          <w:i/>
-          <w:iCs/>
-          <w:sz w:val="22"/>
-          <w:szCs w:val="22"/>
-          <w:lang w:val="en-US"/>
-        </w:rPr>
-      </w:pPr>
-      <w:r>
-        <w:rPr/>
+        <w:rPr>
+          <w:rFonts w:cs="Courier New" w:ascii="Courier New" w:hAnsi="Courier New"/>
+          <w:i/>
+          <w:iCs/>
+          <w:sz w:val="22"/>
+          <w:szCs w:val="22"/>
+          <w:lang w:val="en-US"/>
+        </w:rPr>
+      </w:r>
+    </w:p>
+    <w:p>
+      <w:pPr>
+        <w:pStyle w:val="Normal"/>
+        <w:tabs>
+          <w:tab w:val="clear" w:pos="708"/>
+          <w:tab w:val="left" w:pos="916" w:leader="none"/>
+          <w:tab w:val="left" w:pos="1832" w:leader="none"/>
+          <w:tab w:val="left" w:pos="2748" w:leader="none"/>
+          <w:tab w:val="left" w:pos="3664" w:leader="none"/>
+          <w:tab w:val="left" w:pos="4580" w:leader="none"/>
+          <w:tab w:val="left" w:pos="5496" w:leader="none"/>
+          <w:tab w:val="left" w:pos="6412" w:leader="none"/>
+          <w:tab w:val="left" w:pos="7328" w:leader="none"/>
+          <w:tab w:val="left" w:pos="8244" w:leader="none"/>
+          <w:tab w:val="left" w:pos="9160" w:leader="none"/>
+          <w:tab w:val="left" w:pos="10076" w:leader="none"/>
+          <w:tab w:val="left" w:pos="10992" w:leader="none"/>
+          <w:tab w:val="left" w:pos="11908" w:leader="none"/>
+          <w:tab w:val="left" w:pos="12824" w:leader="none"/>
+          <w:tab w:val="left" w:pos="13740" w:leader="none"/>
+          <w:tab w:val="left" w:pos="14656" w:leader="none"/>
+        </w:tabs>
+        <w:rPr>
+          <w:rFonts w:ascii="Courier New" w:hAnsi="Courier New" w:cs="Courier New"/>
+          <w:i/>
+          <w:i/>
+          <w:iCs/>
+          <w:sz w:val="22"/>
+          <w:szCs w:val="22"/>
+          <w:lang w:val="en-US"/>
+        </w:rPr>
+      </w:pPr>
+      <w:r>
+        <w:rPr>
+          <w:rFonts w:cs="Courier New" w:ascii="Courier New" w:hAnsi="Courier New"/>
+          <w:i/>
+          <w:iCs/>
+          <w:sz w:val="22"/>
+          <w:szCs w:val="22"/>
+          <w:lang w:val="en-US"/>
+        </w:rPr>
+      </w:r>
+    </w:p>
+    <w:p>
+      <w:pPr>
+        <w:pStyle w:val="Normal"/>
+        <w:tabs>
+          <w:tab w:val="clear" w:pos="708"/>
+          <w:tab w:val="left" w:pos="916" w:leader="none"/>
+          <w:tab w:val="left" w:pos="1832" w:leader="none"/>
+          <w:tab w:val="left" w:pos="2748" w:leader="none"/>
+          <w:tab w:val="left" w:pos="3664" w:leader="none"/>
+          <w:tab w:val="left" w:pos="4580" w:leader="none"/>
+          <w:tab w:val="left" w:pos="5496" w:leader="none"/>
+          <w:tab w:val="left" w:pos="6412" w:leader="none"/>
+          <w:tab w:val="left" w:pos="7328" w:leader="none"/>
+          <w:tab w:val="left" w:pos="8244" w:leader="none"/>
+          <w:tab w:val="left" w:pos="9160" w:leader="none"/>
+          <w:tab w:val="left" w:pos="10076" w:leader="none"/>
+          <w:tab w:val="left" w:pos="10992" w:leader="none"/>
+          <w:tab w:val="left" w:pos="11908" w:leader="none"/>
+          <w:tab w:val="left" w:pos="12824" w:leader="none"/>
+          <w:tab w:val="left" w:pos="13740" w:leader="none"/>
+          <w:tab w:val="left" w:pos="14656" w:leader="none"/>
+        </w:tabs>
+        <w:rPr>
+          <w:rFonts w:ascii="Courier New" w:hAnsi="Courier New" w:cs="Courier New"/>
+          <w:i/>
+          <w:i/>
+          <w:iCs/>
+          <w:sz w:val="22"/>
+          <w:szCs w:val="22"/>
+          <w:lang w:val="en-US"/>
+        </w:rPr>
+      </w:pPr>
+      <w:r>
+        <w:rPr>
+          <w:rFonts w:cs="Courier New" w:ascii="Courier New" w:hAnsi="Courier New"/>
+          <w:i/>
+          <w:iCs/>
+          <w:sz w:val="22"/>
+          <w:szCs w:val="22"/>
+          <w:lang w:val="en-US"/>
+        </w:rPr>
       </w:r>
     </w:p>
     <w:p>
@@ -16250,7 +16565,14 @@
         </w:rPr>
       </w:pPr>
       <w:r>
-        <w:rPr/>
+        <w:rPr>
+          <w:rFonts w:cs="Courier New" w:ascii="Courier New" w:hAnsi="Courier New"/>
+          <w:i/>
+          <w:iCs/>
+          <w:sz w:val="22"/>
+          <w:szCs w:val="22"/>
+          <w:lang w:val="en-US"/>
+        </w:rPr>
       </w:r>
     </w:p>
     <w:p>
@@ -16594,7 +16916,14 @@
         </w:rPr>
       </w:pPr>
       <w:r>
-        <w:rPr/>
+        <w:rPr>
+          <w:rFonts w:cs="Courier New" w:ascii="Courier New" w:hAnsi="Courier New"/>
+          <w:i/>
+          <w:iCs/>
+          <w:sz w:val="22"/>
+          <w:szCs w:val="22"/>
+          <w:lang w:val="en-US"/>
+        </w:rPr>
       </w:r>
     </w:p>
     <w:p>
@@ -16938,7 +17267,14 @@
         </w:rPr>
       </w:pPr>
       <w:r>
-        <w:rPr/>
+        <w:rPr>
+          <w:rFonts w:cs="Courier New" w:ascii="Courier New" w:hAnsi="Courier New"/>
+          <w:i/>
+          <w:iCs/>
+          <w:sz w:val="22"/>
+          <w:szCs w:val="22"/>
+          <w:lang w:val="en-US"/>
+        </w:rPr>
       </w:r>
     </w:p>
     <w:p>
@@ -17447,7 +17783,14 @@
         </w:rPr>
       </w:pPr>
       <w:r>
-        <w:rPr/>
+        <w:rPr>
+          <w:rFonts w:cs="Courier New" w:ascii="Courier New" w:hAnsi="Courier New"/>
+          <w:i/>
+          <w:iCs/>
+          <w:sz w:val="22"/>
+          <w:szCs w:val="22"/>
+          <w:lang w:val="en-US"/>
+        </w:rPr>
       </w:r>
     </w:p>
     <w:p>
@@ -18011,7 +18354,14 @@
         </w:rPr>
       </w:pPr>
       <w:r>
-        <w:rPr/>
+        <w:rPr>
+          <w:rFonts w:cs="Courier New" w:ascii="Courier New" w:hAnsi="Courier New"/>
+          <w:i/>
+          <w:iCs/>
+          <w:sz w:val="22"/>
+          <w:szCs w:val="22"/>
+          <w:lang w:val="en-US"/>
+        </w:rPr>
       </w:r>
     </w:p>
     <w:p>
@@ -18256,7 +18606,14 @@
         </w:rPr>
       </w:pPr>
       <w:r>
-        <w:rPr/>
+        <w:rPr>
+          <w:rFonts w:cs="Courier New" w:ascii="Courier New" w:hAnsi="Courier New"/>
+          <w:i/>
+          <w:iCs/>
+          <w:sz w:val="22"/>
+          <w:szCs w:val="22"/>
+          <w:lang w:val="en-US"/>
+        </w:rPr>
       </w:r>
     </w:p>
     <w:p>
@@ -19491,7 +19848,14 @@
         </w:rPr>
       </w:pPr>
       <w:r>
-        <w:rPr/>
+        <w:rPr>
+          <w:rFonts w:cs="Courier New" w:ascii="Courier New" w:hAnsi="Courier New"/>
+          <w:i/>
+          <w:iCs/>
+          <w:sz w:val="22"/>
+          <w:szCs w:val="22"/>
+          <w:lang w:val="en-US"/>
+        </w:rPr>
       </w:r>
     </w:p>
     <w:p>
@@ -20715,7 +21079,14 @@
         </w:rPr>
       </w:pPr>
       <w:r>
-        <w:rPr/>
+        <w:rPr>
+          <w:rFonts w:cs="Courier New" w:ascii="Courier New" w:hAnsi="Courier New"/>
+          <w:i/>
+          <w:iCs/>
+          <w:sz w:val="22"/>
+          <w:szCs w:val="22"/>
+          <w:lang w:val="en-US"/>
+        </w:rPr>
       </w:r>
     </w:p>
     <w:p>
@@ -20850,7 +21221,14 @@
         </w:rPr>
       </w:pPr>
       <w:r>
-        <w:rPr/>
+        <w:rPr>
+          <w:rFonts w:cs="Courier New" w:ascii="Courier New" w:hAnsi="Courier New"/>
+          <w:i/>
+          <w:iCs/>
+          <w:sz w:val="22"/>
+          <w:szCs w:val="22"/>
+          <w:lang w:val="en-US"/>
+        </w:rPr>
       </w:r>
     </w:p>
     <w:p>
@@ -21249,7 +21627,14 @@
         </w:rPr>
       </w:pPr>
       <w:r>
-        <w:rPr/>
+        <w:rPr>
+          <w:rFonts w:cs="Courier New" w:ascii="Courier New" w:hAnsi="Courier New"/>
+          <w:i/>
+          <w:iCs/>
+          <w:sz w:val="22"/>
+          <w:szCs w:val="22"/>
+          <w:lang w:val="en-US"/>
+        </w:rPr>
       </w:r>
     </w:p>
     <w:p>
@@ -22308,7 +22693,14 @@
         </w:rPr>
       </w:pPr>
       <w:r>
-        <w:rPr/>
+        <w:rPr>
+          <w:rFonts w:cs="Courier New" w:ascii="Courier New" w:hAnsi="Courier New"/>
+          <w:i/>
+          <w:iCs/>
+          <w:sz w:val="22"/>
+          <w:szCs w:val="22"/>
+          <w:lang w:val="en-US"/>
+        </w:rPr>
       </w:r>
     </w:p>
     <w:p>
@@ -23367,7 +23759,14 @@
         </w:rPr>
       </w:pPr>
       <w:r>
-        <w:rPr/>
+        <w:rPr>
+          <w:rFonts w:cs="Courier New" w:ascii="Courier New" w:hAnsi="Courier New"/>
+          <w:i/>
+          <w:iCs/>
+          <w:sz w:val="22"/>
+          <w:szCs w:val="22"/>
+          <w:lang w:val="en-US"/>
+        </w:rPr>
       </w:r>
     </w:p>
     <w:p>
@@ -23656,7 +24055,14 @@
         </w:rPr>
       </w:pPr>
       <w:r>
-        <w:rPr/>
+        <w:rPr>
+          <w:rFonts w:cs="Courier New" w:ascii="Courier New" w:hAnsi="Courier New"/>
+          <w:i/>
+          <w:iCs/>
+          <w:sz w:val="22"/>
+          <w:szCs w:val="22"/>
+          <w:lang w:val="en-US"/>
+        </w:rPr>
       </w:r>
     </w:p>
     <w:p>
@@ -23945,43 +24351,57 @@
         </w:rPr>
       </w:pPr>
       <w:r>
-        <w:rPr/>
-      </w:r>
-    </w:p>
-    <w:p>
-      <w:pPr>
-        <w:pStyle w:val="Normal"/>
-        <w:tabs>
-          <w:tab w:val="clear" w:pos="708"/>
-          <w:tab w:val="left" w:pos="916" w:leader="none"/>
-          <w:tab w:val="left" w:pos="1832" w:leader="none"/>
-          <w:tab w:val="left" w:pos="2748" w:leader="none"/>
-          <w:tab w:val="left" w:pos="3664" w:leader="none"/>
-          <w:tab w:val="left" w:pos="4580" w:leader="none"/>
-          <w:tab w:val="left" w:pos="5496" w:leader="none"/>
-          <w:tab w:val="left" w:pos="6412" w:leader="none"/>
-          <w:tab w:val="left" w:pos="7328" w:leader="none"/>
-          <w:tab w:val="left" w:pos="8244" w:leader="none"/>
-          <w:tab w:val="left" w:pos="9160" w:leader="none"/>
-          <w:tab w:val="left" w:pos="10076" w:leader="none"/>
-          <w:tab w:val="left" w:pos="10992" w:leader="none"/>
-          <w:tab w:val="left" w:pos="11908" w:leader="none"/>
-          <w:tab w:val="left" w:pos="12824" w:leader="none"/>
-          <w:tab w:val="left" w:pos="13740" w:leader="none"/>
-          <w:tab w:val="left" w:pos="14656" w:leader="none"/>
-        </w:tabs>
-        <w:rPr>
-          <w:rFonts w:ascii="Courier New" w:hAnsi="Courier New" w:cs="Courier New"/>
-          <w:i/>
-          <w:i/>
-          <w:iCs/>
-          <w:sz w:val="22"/>
-          <w:szCs w:val="22"/>
-          <w:lang w:val="en-US"/>
-        </w:rPr>
-      </w:pPr>
-      <w:r>
-        <w:rPr/>
+        <w:rPr>
+          <w:rFonts w:cs="Courier New" w:ascii="Courier New" w:hAnsi="Courier New"/>
+          <w:i/>
+          <w:iCs/>
+          <w:sz w:val="22"/>
+          <w:szCs w:val="22"/>
+          <w:lang w:val="en-US"/>
+        </w:rPr>
+      </w:r>
+    </w:p>
+    <w:p>
+      <w:pPr>
+        <w:pStyle w:val="Normal"/>
+        <w:tabs>
+          <w:tab w:val="clear" w:pos="708"/>
+          <w:tab w:val="left" w:pos="916" w:leader="none"/>
+          <w:tab w:val="left" w:pos="1832" w:leader="none"/>
+          <w:tab w:val="left" w:pos="2748" w:leader="none"/>
+          <w:tab w:val="left" w:pos="3664" w:leader="none"/>
+          <w:tab w:val="left" w:pos="4580" w:leader="none"/>
+          <w:tab w:val="left" w:pos="5496" w:leader="none"/>
+          <w:tab w:val="left" w:pos="6412" w:leader="none"/>
+          <w:tab w:val="left" w:pos="7328" w:leader="none"/>
+          <w:tab w:val="left" w:pos="8244" w:leader="none"/>
+          <w:tab w:val="left" w:pos="9160" w:leader="none"/>
+          <w:tab w:val="left" w:pos="10076" w:leader="none"/>
+          <w:tab w:val="left" w:pos="10992" w:leader="none"/>
+          <w:tab w:val="left" w:pos="11908" w:leader="none"/>
+          <w:tab w:val="left" w:pos="12824" w:leader="none"/>
+          <w:tab w:val="left" w:pos="13740" w:leader="none"/>
+          <w:tab w:val="left" w:pos="14656" w:leader="none"/>
+        </w:tabs>
+        <w:rPr>
+          <w:rFonts w:ascii="Courier New" w:hAnsi="Courier New" w:cs="Courier New"/>
+          <w:i/>
+          <w:i/>
+          <w:iCs/>
+          <w:sz w:val="22"/>
+          <w:szCs w:val="22"/>
+          <w:lang w:val="en-US"/>
+        </w:rPr>
+      </w:pPr>
+      <w:r>
+        <w:rPr>
+          <w:rFonts w:cs="Courier New" w:ascii="Courier New" w:hAnsi="Courier New"/>
+          <w:i/>
+          <w:iCs/>
+          <w:sz w:val="22"/>
+          <w:szCs w:val="22"/>
+          <w:lang w:val="en-US"/>
+        </w:rPr>
       </w:r>
     </w:p>
     <w:p>
@@ -25720,9 +26140,9 @@
   <w:abstractNum w:abstractNumId="2">
     <w:lvl w:ilvl="0">
       <w:start w:val="1"/>
-      <w:numFmt w:val="lowerLetter"/>
+      <w:numFmt w:val="lowerRoman"/>
       <w:lvlText w:val="%1."/>
-      <w:lvlJc w:val="left"/>
+      <w:lvlJc w:val="right"/>
       <w:pPr>
         <w:tabs>
           <w:tab w:val="num" w:pos="720"/>
@@ -25837,482 +26257,6 @@
     </w:lvl>
   </w:abstractNum>
   <w:abstractNum w:abstractNumId="3">
-    <w:lvl w:ilvl="0">
-      <w:start w:val="1"/>
-      <w:numFmt w:val="lowerLetter"/>
-      <w:lvlText w:val="%1."/>
-      <w:lvlJc w:val="left"/>
-      <w:pPr>
-        <w:tabs>
-          <w:tab w:val="num" w:pos="720"/>
-        </w:tabs>
-        <w:ind w:left="720" w:hanging="360"/>
-      </w:pPr>
-      <w:rPr/>
-    </w:lvl>
-    <w:lvl w:ilvl="1">
-      <w:start w:val="1"/>
-      <w:numFmt w:val="decimal"/>
-      <w:lvlText w:val="%2."/>
-      <w:lvlJc w:val="left"/>
-      <w:pPr>
-        <w:tabs>
-          <w:tab w:val="num" w:pos="1440"/>
-        </w:tabs>
-        <w:ind w:left="1440" w:hanging="360"/>
-      </w:pPr>
-      <w:rPr/>
-    </w:lvl>
-    <w:lvl w:ilvl="2">
-      <w:start w:val="1"/>
-      <w:numFmt w:val="decimal"/>
-      <w:lvlText w:val="%3."/>
-      <w:lvlJc w:val="left"/>
-      <w:pPr>
-        <w:tabs>
-          <w:tab w:val="num" w:pos="2160"/>
-        </w:tabs>
-        <w:ind w:left="2160" w:hanging="360"/>
-      </w:pPr>
-      <w:rPr/>
-    </w:lvl>
-    <w:lvl w:ilvl="3">
-      <w:start w:val="1"/>
-      <w:numFmt w:val="decimal"/>
-      <w:lvlText w:val="%4."/>
-      <w:lvlJc w:val="left"/>
-      <w:pPr>
-        <w:tabs>
-          <w:tab w:val="num" w:pos="2880"/>
-        </w:tabs>
-        <w:ind w:left="2880" w:hanging="360"/>
-      </w:pPr>
-      <w:rPr/>
-    </w:lvl>
-    <w:lvl w:ilvl="4">
-      <w:start w:val="1"/>
-      <w:numFmt w:val="decimal"/>
-      <w:lvlText w:val="%5."/>
-      <w:lvlJc w:val="left"/>
-      <w:pPr>
-        <w:tabs>
-          <w:tab w:val="num" w:pos="3600"/>
-        </w:tabs>
-        <w:ind w:left="3600" w:hanging="360"/>
-      </w:pPr>
-      <w:rPr/>
-    </w:lvl>
-    <w:lvl w:ilvl="5">
-      <w:start w:val="1"/>
-      <w:numFmt w:val="decimal"/>
-      <w:lvlText w:val="%6."/>
-      <w:lvlJc w:val="left"/>
-      <w:pPr>
-        <w:tabs>
-          <w:tab w:val="num" w:pos="4320"/>
-        </w:tabs>
-        <w:ind w:left="4320" w:hanging="360"/>
-      </w:pPr>
-      <w:rPr/>
-    </w:lvl>
-    <w:lvl w:ilvl="6">
-      <w:start w:val="1"/>
-      <w:numFmt w:val="decimal"/>
-      <w:lvlText w:val="%7."/>
-      <w:lvlJc w:val="left"/>
-      <w:pPr>
-        <w:tabs>
-          <w:tab w:val="num" w:pos="5040"/>
-        </w:tabs>
-        <w:ind w:left="5040" w:hanging="360"/>
-      </w:pPr>
-      <w:rPr/>
-    </w:lvl>
-    <w:lvl w:ilvl="7">
-      <w:start w:val="1"/>
-      <w:numFmt w:val="decimal"/>
-      <w:lvlText w:val="%8."/>
-      <w:lvlJc w:val="left"/>
-      <w:pPr>
-        <w:tabs>
-          <w:tab w:val="num" w:pos="5760"/>
-        </w:tabs>
-        <w:ind w:left="5760" w:hanging="360"/>
-      </w:pPr>
-      <w:rPr/>
-    </w:lvl>
-    <w:lvl w:ilvl="8">
-      <w:start w:val="1"/>
-      <w:numFmt w:val="decimal"/>
-      <w:lvlText w:val="%9."/>
-      <w:lvlJc w:val="left"/>
-      <w:pPr>
-        <w:tabs>
-          <w:tab w:val="num" w:pos="6480"/>
-        </w:tabs>
-        <w:ind w:left="6480" w:hanging="360"/>
-      </w:pPr>
-      <w:rPr/>
-    </w:lvl>
-  </w:abstractNum>
-  <w:abstractNum w:abstractNumId="4">
-    <w:lvl w:ilvl="0">
-      <w:start w:val="1"/>
-      <w:numFmt w:val="lowerRoman"/>
-      <w:lvlText w:val="%1."/>
-      <w:lvlJc w:val="right"/>
-      <w:pPr>
-        <w:tabs>
-          <w:tab w:val="num" w:pos="720"/>
-        </w:tabs>
-        <w:ind w:left="720" w:hanging="360"/>
-      </w:pPr>
-      <w:rPr/>
-    </w:lvl>
-    <w:lvl w:ilvl="1">
-      <w:start w:val="1"/>
-      <w:numFmt w:val="decimal"/>
-      <w:lvlText w:val="%2."/>
-      <w:lvlJc w:val="left"/>
-      <w:pPr>
-        <w:tabs>
-          <w:tab w:val="num" w:pos="1440"/>
-        </w:tabs>
-        <w:ind w:left="1440" w:hanging="360"/>
-      </w:pPr>
-      <w:rPr/>
-    </w:lvl>
-    <w:lvl w:ilvl="2">
-      <w:start w:val="1"/>
-      <w:numFmt w:val="decimal"/>
-      <w:lvlText w:val="%3."/>
-      <w:lvlJc w:val="left"/>
-      <w:pPr>
-        <w:tabs>
-          <w:tab w:val="num" w:pos="2160"/>
-        </w:tabs>
-        <w:ind w:left="2160" w:hanging="360"/>
-      </w:pPr>
-      <w:rPr/>
-    </w:lvl>
-    <w:lvl w:ilvl="3">
-      <w:start w:val="1"/>
-      <w:numFmt w:val="decimal"/>
-      <w:lvlText w:val="%4."/>
-      <w:lvlJc w:val="left"/>
-      <w:pPr>
-        <w:tabs>
-          <w:tab w:val="num" w:pos="2880"/>
-        </w:tabs>
-        <w:ind w:left="2880" w:hanging="360"/>
-      </w:pPr>
-      <w:rPr/>
-    </w:lvl>
-    <w:lvl w:ilvl="4">
-      <w:start w:val="1"/>
-      <w:numFmt w:val="decimal"/>
-      <w:lvlText w:val="%5."/>
-      <w:lvlJc w:val="left"/>
-      <w:pPr>
-        <w:tabs>
-          <w:tab w:val="num" w:pos="3600"/>
-        </w:tabs>
-        <w:ind w:left="3600" w:hanging="360"/>
-      </w:pPr>
-      <w:rPr/>
-    </w:lvl>
-    <w:lvl w:ilvl="5">
-      <w:start w:val="1"/>
-      <w:numFmt w:val="decimal"/>
-      <w:lvlText w:val="%6."/>
-      <w:lvlJc w:val="left"/>
-      <w:pPr>
-        <w:tabs>
-          <w:tab w:val="num" w:pos="4320"/>
-        </w:tabs>
-        <w:ind w:left="4320" w:hanging="360"/>
-      </w:pPr>
-      <w:rPr/>
-    </w:lvl>
-    <w:lvl w:ilvl="6">
-      <w:start w:val="1"/>
-      <w:numFmt w:val="decimal"/>
-      <w:lvlText w:val="%7."/>
-      <w:lvlJc w:val="left"/>
-      <w:pPr>
-        <w:tabs>
-          <w:tab w:val="num" w:pos="5040"/>
-        </w:tabs>
-        <w:ind w:left="5040" w:hanging="360"/>
-      </w:pPr>
-      <w:rPr/>
-    </w:lvl>
-    <w:lvl w:ilvl="7">
-      <w:start w:val="1"/>
-      <w:numFmt w:val="decimal"/>
-      <w:lvlText w:val="%8."/>
-      <w:lvlJc w:val="left"/>
-      <w:pPr>
-        <w:tabs>
-          <w:tab w:val="num" w:pos="5760"/>
-        </w:tabs>
-        <w:ind w:left="5760" w:hanging="360"/>
-      </w:pPr>
-      <w:rPr/>
-    </w:lvl>
-    <w:lvl w:ilvl="8">
-      <w:start w:val="1"/>
-      <w:numFmt w:val="decimal"/>
-      <w:lvlText w:val="%9."/>
-      <w:lvlJc w:val="left"/>
-      <w:pPr>
-        <w:tabs>
-          <w:tab w:val="num" w:pos="6480"/>
-        </w:tabs>
-        <w:ind w:left="6480" w:hanging="360"/>
-      </w:pPr>
-      <w:rPr/>
-    </w:lvl>
-  </w:abstractNum>
-  <w:abstractNum w:abstractNumId="5">
-    <w:lvl w:ilvl="0">
-      <w:start w:val="1"/>
-      <w:numFmt w:val="lowerRoman"/>
-      <w:lvlText w:val="%1."/>
-      <w:lvlJc w:val="right"/>
-      <w:pPr>
-        <w:tabs>
-          <w:tab w:val="num" w:pos="720"/>
-        </w:tabs>
-        <w:ind w:left="720" w:hanging="360"/>
-      </w:pPr>
-      <w:rPr/>
-    </w:lvl>
-    <w:lvl w:ilvl="1">
-      <w:start w:val="1"/>
-      <w:numFmt w:val="decimal"/>
-      <w:lvlText w:val="%2."/>
-      <w:lvlJc w:val="left"/>
-      <w:pPr>
-        <w:tabs>
-          <w:tab w:val="num" w:pos="1440"/>
-        </w:tabs>
-        <w:ind w:left="1440" w:hanging="360"/>
-      </w:pPr>
-      <w:rPr/>
-    </w:lvl>
-    <w:lvl w:ilvl="2">
-      <w:start w:val="1"/>
-      <w:numFmt w:val="decimal"/>
-      <w:lvlText w:val="%3."/>
-      <w:lvlJc w:val="left"/>
-      <w:pPr>
-        <w:tabs>
-          <w:tab w:val="num" w:pos="2160"/>
-        </w:tabs>
-        <w:ind w:left="2160" w:hanging="360"/>
-      </w:pPr>
-      <w:rPr/>
-    </w:lvl>
-    <w:lvl w:ilvl="3">
-      <w:start w:val="1"/>
-      <w:numFmt w:val="decimal"/>
-      <w:lvlText w:val="%4."/>
-      <w:lvlJc w:val="left"/>
-      <w:pPr>
-        <w:tabs>
-          <w:tab w:val="num" w:pos="2880"/>
-        </w:tabs>
-        <w:ind w:left="2880" w:hanging="360"/>
-      </w:pPr>
-      <w:rPr/>
-    </w:lvl>
-    <w:lvl w:ilvl="4">
-      <w:start w:val="1"/>
-      <w:numFmt w:val="decimal"/>
-      <w:lvlText w:val="%5."/>
-      <w:lvlJc w:val="left"/>
-      <w:pPr>
-        <w:tabs>
-          <w:tab w:val="num" w:pos="3600"/>
-        </w:tabs>
-        <w:ind w:left="3600" w:hanging="360"/>
-      </w:pPr>
-      <w:rPr/>
-    </w:lvl>
-    <w:lvl w:ilvl="5">
-      <w:start w:val="1"/>
-      <w:numFmt w:val="decimal"/>
-      <w:lvlText w:val="%6."/>
-      <w:lvlJc w:val="left"/>
-      <w:pPr>
-        <w:tabs>
-          <w:tab w:val="num" w:pos="4320"/>
-        </w:tabs>
-        <w:ind w:left="4320" w:hanging="360"/>
-      </w:pPr>
-      <w:rPr/>
-    </w:lvl>
-    <w:lvl w:ilvl="6">
-      <w:start w:val="1"/>
-      <w:numFmt w:val="decimal"/>
-      <w:lvlText w:val="%7."/>
-      <w:lvlJc w:val="left"/>
-      <w:pPr>
-        <w:tabs>
-          <w:tab w:val="num" w:pos="5040"/>
-        </w:tabs>
-        <w:ind w:left="5040" w:hanging="360"/>
-      </w:pPr>
-      <w:rPr/>
-    </w:lvl>
-    <w:lvl w:ilvl="7">
-      <w:start w:val="1"/>
-      <w:numFmt w:val="decimal"/>
-      <w:lvlText w:val="%8."/>
-      <w:lvlJc w:val="left"/>
-      <w:pPr>
-        <w:tabs>
-          <w:tab w:val="num" w:pos="5760"/>
-        </w:tabs>
-        <w:ind w:left="5760" w:hanging="360"/>
-      </w:pPr>
-      <w:rPr/>
-    </w:lvl>
-    <w:lvl w:ilvl="8">
-      <w:start w:val="1"/>
-      <w:numFmt w:val="decimal"/>
-      <w:lvlText w:val="%9."/>
-      <w:lvlJc w:val="left"/>
-      <w:pPr>
-        <w:tabs>
-          <w:tab w:val="num" w:pos="6480"/>
-        </w:tabs>
-        <w:ind w:left="6480" w:hanging="360"/>
-      </w:pPr>
-      <w:rPr/>
-    </w:lvl>
-  </w:abstractNum>
-  <w:abstractNum w:abstractNumId="6">
-    <w:lvl w:ilvl="0">
-      <w:start w:val="1"/>
-      <w:numFmt w:val="lowerRoman"/>
-      <w:lvlText w:val="%1."/>
-      <w:lvlJc w:val="right"/>
-      <w:pPr>
-        <w:tabs>
-          <w:tab w:val="num" w:pos="720"/>
-        </w:tabs>
-        <w:ind w:left="720" w:hanging="360"/>
-      </w:pPr>
-      <w:rPr/>
-    </w:lvl>
-    <w:lvl w:ilvl="1">
-      <w:start w:val="1"/>
-      <w:numFmt w:val="decimal"/>
-      <w:lvlText w:val="%2."/>
-      <w:lvlJc w:val="left"/>
-      <w:pPr>
-        <w:tabs>
-          <w:tab w:val="num" w:pos="1440"/>
-        </w:tabs>
-        <w:ind w:left="1440" w:hanging="360"/>
-      </w:pPr>
-      <w:rPr/>
-    </w:lvl>
-    <w:lvl w:ilvl="2">
-      <w:start w:val="1"/>
-      <w:numFmt w:val="decimal"/>
-      <w:lvlText w:val="%3."/>
-      <w:lvlJc w:val="left"/>
-      <w:pPr>
-        <w:tabs>
-          <w:tab w:val="num" w:pos="2160"/>
-        </w:tabs>
-        <w:ind w:left="2160" w:hanging="360"/>
-      </w:pPr>
-      <w:rPr/>
-    </w:lvl>
-    <w:lvl w:ilvl="3">
-      <w:start w:val="1"/>
-      <w:numFmt w:val="decimal"/>
-      <w:lvlText w:val="%4."/>
-      <w:lvlJc w:val="left"/>
-      <w:pPr>
-        <w:tabs>
-          <w:tab w:val="num" w:pos="2880"/>
-        </w:tabs>
-        <w:ind w:left="2880" w:hanging="360"/>
-      </w:pPr>
-      <w:rPr/>
-    </w:lvl>
-    <w:lvl w:ilvl="4">
-      <w:start w:val="1"/>
-      <w:numFmt w:val="decimal"/>
-      <w:lvlText w:val="%5."/>
-      <w:lvlJc w:val="left"/>
-      <w:pPr>
-        <w:tabs>
-          <w:tab w:val="num" w:pos="3600"/>
-        </w:tabs>
-        <w:ind w:left="3600" w:hanging="360"/>
-      </w:pPr>
-      <w:rPr/>
-    </w:lvl>
-    <w:lvl w:ilvl="5">
-      <w:start w:val="1"/>
-      <w:numFmt w:val="decimal"/>
-      <w:lvlText w:val="%6."/>
-      <w:lvlJc w:val="left"/>
-      <w:pPr>
-        <w:tabs>
-          <w:tab w:val="num" w:pos="4320"/>
-        </w:tabs>
-        <w:ind w:left="4320" w:hanging="360"/>
-      </w:pPr>
-      <w:rPr/>
-    </w:lvl>
-    <w:lvl w:ilvl="6">
-      <w:start w:val="1"/>
-      <w:numFmt w:val="decimal"/>
-      <w:lvlText w:val="%7."/>
-      <w:lvlJc w:val="left"/>
-      <w:pPr>
-        <w:tabs>
-          <w:tab w:val="num" w:pos="5040"/>
-        </w:tabs>
-        <w:ind w:left="5040" w:hanging="360"/>
-      </w:pPr>
-      <w:rPr/>
-    </w:lvl>
-    <w:lvl w:ilvl="7">
-      <w:start w:val="1"/>
-      <w:numFmt w:val="decimal"/>
-      <w:lvlText w:val="%8."/>
-      <w:lvlJc w:val="left"/>
-      <w:pPr>
-        <w:tabs>
-          <w:tab w:val="num" w:pos="5760"/>
-        </w:tabs>
-        <w:ind w:left="5760" w:hanging="360"/>
-      </w:pPr>
-      <w:rPr/>
-    </w:lvl>
-    <w:lvl w:ilvl="8">
-      <w:start w:val="1"/>
-      <w:numFmt w:val="decimal"/>
-      <w:lvlText w:val="%9."/>
-      <w:lvlJc w:val="left"/>
-      <w:pPr>
-        <w:tabs>
-          <w:tab w:val="num" w:pos="6480"/>
-        </w:tabs>
-        <w:ind w:left="6480" w:hanging="360"/>
-      </w:pPr>
-      <w:rPr/>
-    </w:lvl>
-  </w:abstractNum>
-  <w:abstractNum w:abstractNumId="7">
     <w:lvl w:ilvl="0">
       <w:start w:val="1"/>
       <w:numFmt w:val="bullet"/>
@@ -26458,7 +26402,7 @@
       </w:rPr>
     </w:lvl>
   </w:abstractNum>
-  <w:abstractNum w:abstractNumId="8">
+  <w:abstractNum w:abstractNumId="4">
     <w:lvl w:ilvl="0">
       <w:start w:val="1"/>
       <w:numFmt w:val="bullet"/>
@@ -26595,7 +26539,7 @@
       </w:rPr>
     </w:lvl>
   </w:abstractNum>
-  <w:abstractNum w:abstractNumId="9">
+  <w:abstractNum w:abstractNumId="5">
     <w:lvl w:ilvl="0">
       <w:start w:val="1"/>
       <w:numFmt w:val="decimal"/>
@@ -26714,7 +26658,7 @@
       <w:rPr/>
     </w:lvl>
   </w:abstractNum>
-  <w:abstractNum w:abstractNumId="10">
+  <w:abstractNum w:abstractNumId="6">
     <w:lvl w:ilvl="0">
       <w:start w:val="1"/>
       <w:numFmt w:val="bullet"/>
@@ -26849,6 +26793,482 @@
       <w:rPr>
         <w:rFonts w:ascii="Symbol" w:hAnsi="Symbol" w:cs="Symbol" w:hint="default"/>
       </w:rPr>
+    </w:lvl>
+  </w:abstractNum>
+  <w:abstractNum w:abstractNumId="7">
+    <w:lvl w:ilvl="0">
+      <w:start w:val="1"/>
+      <w:numFmt w:val="lowerLetter"/>
+      <w:lvlText w:val="%1."/>
+      <w:lvlJc w:val="left"/>
+      <w:pPr>
+        <w:tabs>
+          <w:tab w:val="num" w:pos="720"/>
+        </w:tabs>
+        <w:ind w:left="720" w:hanging="360"/>
+      </w:pPr>
+      <w:rPr/>
+    </w:lvl>
+    <w:lvl w:ilvl="1">
+      <w:start w:val="1"/>
+      <w:numFmt w:val="decimal"/>
+      <w:lvlText w:val="%2."/>
+      <w:lvlJc w:val="left"/>
+      <w:pPr>
+        <w:tabs>
+          <w:tab w:val="num" w:pos="1440"/>
+        </w:tabs>
+        <w:ind w:left="1440" w:hanging="360"/>
+      </w:pPr>
+      <w:rPr/>
+    </w:lvl>
+    <w:lvl w:ilvl="2">
+      <w:start w:val="1"/>
+      <w:numFmt w:val="decimal"/>
+      <w:lvlText w:val="%3."/>
+      <w:lvlJc w:val="left"/>
+      <w:pPr>
+        <w:tabs>
+          <w:tab w:val="num" w:pos="2160"/>
+        </w:tabs>
+        <w:ind w:left="2160" w:hanging="360"/>
+      </w:pPr>
+      <w:rPr/>
+    </w:lvl>
+    <w:lvl w:ilvl="3">
+      <w:start w:val="1"/>
+      <w:numFmt w:val="decimal"/>
+      <w:lvlText w:val="%4."/>
+      <w:lvlJc w:val="left"/>
+      <w:pPr>
+        <w:tabs>
+          <w:tab w:val="num" w:pos="2880"/>
+        </w:tabs>
+        <w:ind w:left="2880" w:hanging="360"/>
+      </w:pPr>
+      <w:rPr/>
+    </w:lvl>
+    <w:lvl w:ilvl="4">
+      <w:start w:val="1"/>
+      <w:numFmt w:val="decimal"/>
+      <w:lvlText w:val="%5."/>
+      <w:lvlJc w:val="left"/>
+      <w:pPr>
+        <w:tabs>
+          <w:tab w:val="num" w:pos="3600"/>
+        </w:tabs>
+        <w:ind w:left="3600" w:hanging="360"/>
+      </w:pPr>
+      <w:rPr/>
+    </w:lvl>
+    <w:lvl w:ilvl="5">
+      <w:start w:val="1"/>
+      <w:numFmt w:val="decimal"/>
+      <w:lvlText w:val="%6."/>
+      <w:lvlJc w:val="left"/>
+      <w:pPr>
+        <w:tabs>
+          <w:tab w:val="num" w:pos="4320"/>
+        </w:tabs>
+        <w:ind w:left="4320" w:hanging="360"/>
+      </w:pPr>
+      <w:rPr/>
+    </w:lvl>
+    <w:lvl w:ilvl="6">
+      <w:start w:val="1"/>
+      <w:numFmt w:val="decimal"/>
+      <w:lvlText w:val="%7."/>
+      <w:lvlJc w:val="left"/>
+      <w:pPr>
+        <w:tabs>
+          <w:tab w:val="num" w:pos="5040"/>
+        </w:tabs>
+        <w:ind w:left="5040" w:hanging="360"/>
+      </w:pPr>
+      <w:rPr/>
+    </w:lvl>
+    <w:lvl w:ilvl="7">
+      <w:start w:val="1"/>
+      <w:numFmt w:val="decimal"/>
+      <w:lvlText w:val="%8."/>
+      <w:lvlJc w:val="left"/>
+      <w:pPr>
+        <w:tabs>
+          <w:tab w:val="num" w:pos="5760"/>
+        </w:tabs>
+        <w:ind w:left="5760" w:hanging="360"/>
+      </w:pPr>
+      <w:rPr/>
+    </w:lvl>
+    <w:lvl w:ilvl="8">
+      <w:start w:val="1"/>
+      <w:numFmt w:val="decimal"/>
+      <w:lvlText w:val="%9."/>
+      <w:lvlJc w:val="left"/>
+      <w:pPr>
+        <w:tabs>
+          <w:tab w:val="num" w:pos="6480"/>
+        </w:tabs>
+        <w:ind w:left="6480" w:hanging="360"/>
+      </w:pPr>
+      <w:rPr/>
+    </w:lvl>
+  </w:abstractNum>
+  <w:abstractNum w:abstractNumId="8">
+    <w:lvl w:ilvl="0">
+      <w:start w:val="1"/>
+      <w:numFmt w:val="lowerLetter"/>
+      <w:lvlText w:val="%1."/>
+      <w:lvlJc w:val="left"/>
+      <w:pPr>
+        <w:tabs>
+          <w:tab w:val="num" w:pos="720"/>
+        </w:tabs>
+        <w:ind w:left="720" w:hanging="360"/>
+      </w:pPr>
+      <w:rPr/>
+    </w:lvl>
+    <w:lvl w:ilvl="1">
+      <w:start w:val="1"/>
+      <w:numFmt w:val="decimal"/>
+      <w:lvlText w:val="%2."/>
+      <w:lvlJc w:val="left"/>
+      <w:pPr>
+        <w:tabs>
+          <w:tab w:val="num" w:pos="1440"/>
+        </w:tabs>
+        <w:ind w:left="1440" w:hanging="360"/>
+      </w:pPr>
+      <w:rPr/>
+    </w:lvl>
+    <w:lvl w:ilvl="2">
+      <w:start w:val="1"/>
+      <w:numFmt w:val="decimal"/>
+      <w:lvlText w:val="%3."/>
+      <w:lvlJc w:val="left"/>
+      <w:pPr>
+        <w:tabs>
+          <w:tab w:val="num" w:pos="2160"/>
+        </w:tabs>
+        <w:ind w:left="2160" w:hanging="360"/>
+      </w:pPr>
+      <w:rPr/>
+    </w:lvl>
+    <w:lvl w:ilvl="3">
+      <w:start w:val="1"/>
+      <w:numFmt w:val="decimal"/>
+      <w:lvlText w:val="%4."/>
+      <w:lvlJc w:val="left"/>
+      <w:pPr>
+        <w:tabs>
+          <w:tab w:val="num" w:pos="2880"/>
+        </w:tabs>
+        <w:ind w:left="2880" w:hanging="360"/>
+      </w:pPr>
+      <w:rPr/>
+    </w:lvl>
+    <w:lvl w:ilvl="4">
+      <w:start w:val="1"/>
+      <w:numFmt w:val="decimal"/>
+      <w:lvlText w:val="%5."/>
+      <w:lvlJc w:val="left"/>
+      <w:pPr>
+        <w:tabs>
+          <w:tab w:val="num" w:pos="3600"/>
+        </w:tabs>
+        <w:ind w:left="3600" w:hanging="360"/>
+      </w:pPr>
+      <w:rPr/>
+    </w:lvl>
+    <w:lvl w:ilvl="5">
+      <w:start w:val="1"/>
+      <w:numFmt w:val="decimal"/>
+      <w:lvlText w:val="%6."/>
+      <w:lvlJc w:val="left"/>
+      <w:pPr>
+        <w:tabs>
+          <w:tab w:val="num" w:pos="4320"/>
+        </w:tabs>
+        <w:ind w:left="4320" w:hanging="360"/>
+      </w:pPr>
+      <w:rPr/>
+    </w:lvl>
+    <w:lvl w:ilvl="6">
+      <w:start w:val="1"/>
+      <w:numFmt w:val="decimal"/>
+      <w:lvlText w:val="%7."/>
+      <w:lvlJc w:val="left"/>
+      <w:pPr>
+        <w:tabs>
+          <w:tab w:val="num" w:pos="5040"/>
+        </w:tabs>
+        <w:ind w:left="5040" w:hanging="360"/>
+      </w:pPr>
+      <w:rPr/>
+    </w:lvl>
+    <w:lvl w:ilvl="7">
+      <w:start w:val="1"/>
+      <w:numFmt w:val="decimal"/>
+      <w:lvlText w:val="%8."/>
+      <w:lvlJc w:val="left"/>
+      <w:pPr>
+        <w:tabs>
+          <w:tab w:val="num" w:pos="5760"/>
+        </w:tabs>
+        <w:ind w:left="5760" w:hanging="360"/>
+      </w:pPr>
+      <w:rPr/>
+    </w:lvl>
+    <w:lvl w:ilvl="8">
+      <w:start w:val="1"/>
+      <w:numFmt w:val="decimal"/>
+      <w:lvlText w:val="%9."/>
+      <w:lvlJc w:val="left"/>
+      <w:pPr>
+        <w:tabs>
+          <w:tab w:val="num" w:pos="6480"/>
+        </w:tabs>
+        <w:ind w:left="6480" w:hanging="360"/>
+      </w:pPr>
+      <w:rPr/>
+    </w:lvl>
+  </w:abstractNum>
+  <w:abstractNum w:abstractNumId="9">
+    <w:lvl w:ilvl="0">
+      <w:start w:val="1"/>
+      <w:numFmt w:val="lowerRoman"/>
+      <w:lvlText w:val="%1."/>
+      <w:lvlJc w:val="right"/>
+      <w:pPr>
+        <w:tabs>
+          <w:tab w:val="num" w:pos="720"/>
+        </w:tabs>
+        <w:ind w:left="720" w:hanging="360"/>
+      </w:pPr>
+      <w:rPr/>
+    </w:lvl>
+    <w:lvl w:ilvl="1">
+      <w:start w:val="1"/>
+      <w:numFmt w:val="decimal"/>
+      <w:lvlText w:val="%2."/>
+      <w:lvlJc w:val="left"/>
+      <w:pPr>
+        <w:tabs>
+          <w:tab w:val="num" w:pos="1440"/>
+        </w:tabs>
+        <w:ind w:left="1440" w:hanging="360"/>
+      </w:pPr>
+      <w:rPr/>
+    </w:lvl>
+    <w:lvl w:ilvl="2">
+      <w:start w:val="1"/>
+      <w:numFmt w:val="decimal"/>
+      <w:lvlText w:val="%3."/>
+      <w:lvlJc w:val="left"/>
+      <w:pPr>
+        <w:tabs>
+          <w:tab w:val="num" w:pos="2160"/>
+        </w:tabs>
+        <w:ind w:left="2160" w:hanging="360"/>
+      </w:pPr>
+      <w:rPr/>
+    </w:lvl>
+    <w:lvl w:ilvl="3">
+      <w:start w:val="1"/>
+      <w:numFmt w:val="decimal"/>
+      <w:lvlText w:val="%4."/>
+      <w:lvlJc w:val="left"/>
+      <w:pPr>
+        <w:tabs>
+          <w:tab w:val="num" w:pos="2880"/>
+        </w:tabs>
+        <w:ind w:left="2880" w:hanging="360"/>
+      </w:pPr>
+      <w:rPr/>
+    </w:lvl>
+    <w:lvl w:ilvl="4">
+      <w:start w:val="1"/>
+      <w:numFmt w:val="decimal"/>
+      <w:lvlText w:val="%5."/>
+      <w:lvlJc w:val="left"/>
+      <w:pPr>
+        <w:tabs>
+          <w:tab w:val="num" w:pos="3600"/>
+        </w:tabs>
+        <w:ind w:left="3600" w:hanging="360"/>
+      </w:pPr>
+      <w:rPr/>
+    </w:lvl>
+    <w:lvl w:ilvl="5">
+      <w:start w:val="1"/>
+      <w:numFmt w:val="decimal"/>
+      <w:lvlText w:val="%6."/>
+      <w:lvlJc w:val="left"/>
+      <w:pPr>
+        <w:tabs>
+          <w:tab w:val="num" w:pos="4320"/>
+        </w:tabs>
+        <w:ind w:left="4320" w:hanging="360"/>
+      </w:pPr>
+      <w:rPr/>
+    </w:lvl>
+    <w:lvl w:ilvl="6">
+      <w:start w:val="1"/>
+      <w:numFmt w:val="decimal"/>
+      <w:lvlText w:val="%7."/>
+      <w:lvlJc w:val="left"/>
+      <w:pPr>
+        <w:tabs>
+          <w:tab w:val="num" w:pos="5040"/>
+        </w:tabs>
+        <w:ind w:left="5040" w:hanging="360"/>
+      </w:pPr>
+      <w:rPr/>
+    </w:lvl>
+    <w:lvl w:ilvl="7">
+      <w:start w:val="1"/>
+      <w:numFmt w:val="decimal"/>
+      <w:lvlText w:val="%8."/>
+      <w:lvlJc w:val="left"/>
+      <w:pPr>
+        <w:tabs>
+          <w:tab w:val="num" w:pos="5760"/>
+        </w:tabs>
+        <w:ind w:left="5760" w:hanging="360"/>
+      </w:pPr>
+      <w:rPr/>
+    </w:lvl>
+    <w:lvl w:ilvl="8">
+      <w:start w:val="1"/>
+      <w:numFmt w:val="decimal"/>
+      <w:lvlText w:val="%9."/>
+      <w:lvlJc w:val="left"/>
+      <w:pPr>
+        <w:tabs>
+          <w:tab w:val="num" w:pos="6480"/>
+        </w:tabs>
+        <w:ind w:left="6480" w:hanging="360"/>
+      </w:pPr>
+      <w:rPr/>
+    </w:lvl>
+  </w:abstractNum>
+  <w:abstractNum w:abstractNumId="10">
+    <w:lvl w:ilvl="0">
+      <w:start w:val="1"/>
+      <w:numFmt w:val="lowerRoman"/>
+      <w:lvlText w:val="%1."/>
+      <w:lvlJc w:val="right"/>
+      <w:pPr>
+        <w:tabs>
+          <w:tab w:val="num" w:pos="720"/>
+        </w:tabs>
+        <w:ind w:left="720" w:hanging="360"/>
+      </w:pPr>
+      <w:rPr/>
+    </w:lvl>
+    <w:lvl w:ilvl="1">
+      <w:start w:val="1"/>
+      <w:numFmt w:val="decimal"/>
+      <w:lvlText w:val="%2."/>
+      <w:lvlJc w:val="left"/>
+      <w:pPr>
+        <w:tabs>
+          <w:tab w:val="num" w:pos="1440"/>
+        </w:tabs>
+        <w:ind w:left="1440" w:hanging="360"/>
+      </w:pPr>
+      <w:rPr/>
+    </w:lvl>
+    <w:lvl w:ilvl="2">
+      <w:start w:val="1"/>
+      <w:numFmt w:val="decimal"/>
+      <w:lvlText w:val="%3."/>
+      <w:lvlJc w:val="left"/>
+      <w:pPr>
+        <w:tabs>
+          <w:tab w:val="num" w:pos="2160"/>
+        </w:tabs>
+        <w:ind w:left="2160" w:hanging="360"/>
+      </w:pPr>
+      <w:rPr/>
+    </w:lvl>
+    <w:lvl w:ilvl="3">
+      <w:start w:val="1"/>
+      <w:numFmt w:val="decimal"/>
+      <w:lvlText w:val="%4."/>
+      <w:lvlJc w:val="left"/>
+      <w:pPr>
+        <w:tabs>
+          <w:tab w:val="num" w:pos="2880"/>
+        </w:tabs>
+        <w:ind w:left="2880" w:hanging="360"/>
+      </w:pPr>
+      <w:rPr/>
+    </w:lvl>
+    <w:lvl w:ilvl="4">
+      <w:start w:val="1"/>
+      <w:numFmt w:val="decimal"/>
+      <w:lvlText w:val="%5."/>
+      <w:lvlJc w:val="left"/>
+      <w:pPr>
+        <w:tabs>
+          <w:tab w:val="num" w:pos="3600"/>
+        </w:tabs>
+        <w:ind w:left="3600" w:hanging="360"/>
+      </w:pPr>
+      <w:rPr/>
+    </w:lvl>
+    <w:lvl w:ilvl="5">
+      <w:start w:val="1"/>
+      <w:numFmt w:val="decimal"/>
+      <w:lvlText w:val="%6."/>
+      <w:lvlJc w:val="left"/>
+      <w:pPr>
+        <w:tabs>
+          <w:tab w:val="num" w:pos="4320"/>
+        </w:tabs>
+        <w:ind w:left="4320" w:hanging="360"/>
+      </w:pPr>
+      <w:rPr/>
+    </w:lvl>
+    <w:lvl w:ilvl="6">
+      <w:start w:val="1"/>
+      <w:numFmt w:val="decimal"/>
+      <w:lvlText w:val="%7."/>
+      <w:lvlJc w:val="left"/>
+      <w:pPr>
+        <w:tabs>
+          <w:tab w:val="num" w:pos="5040"/>
+        </w:tabs>
+        <w:ind w:left="5040" w:hanging="360"/>
+      </w:pPr>
+      <w:rPr/>
+    </w:lvl>
+    <w:lvl w:ilvl="7">
+      <w:start w:val="1"/>
+      <w:numFmt w:val="decimal"/>
+      <w:lvlText w:val="%8."/>
+      <w:lvlJc w:val="left"/>
+      <w:pPr>
+        <w:tabs>
+          <w:tab w:val="num" w:pos="5760"/>
+        </w:tabs>
+        <w:ind w:left="5760" w:hanging="360"/>
+      </w:pPr>
+      <w:rPr/>
+    </w:lvl>
+    <w:lvl w:ilvl="8">
+      <w:start w:val="1"/>
+      <w:numFmt w:val="decimal"/>
+      <w:lvlText w:val="%9."/>
+      <w:lvlJc w:val="left"/>
+      <w:pPr>
+        <w:tabs>
+          <w:tab w:val="num" w:pos="6480"/>
+        </w:tabs>
+        <w:ind w:left="6480" w:hanging="360"/>
+      </w:pPr>
+      <w:rPr/>
     </w:lvl>
   </w:abstractNum>
   <w:abstractNum w:abstractNumId="11">
@@ -27010,10 +27430,10 @@
     <w:abstractNumId w:val="1"/>
   </w:num>
   <w:num w:numId="14">
-    <w:abstractNumId w:val="4"/>
+    <w:abstractNumId w:val="2"/>
   </w:num>
   <w:num w:numId="15">
-    <w:abstractNumId w:val="4"/>
+    <w:abstractNumId w:val="2"/>
   </w:num>
 </w:numbering>
 </file>
@@ -27419,6 +27839,7 @@
     <w:rsid w:val="00b9111e"/>
     <w:pPr>
       <w:widowControl/>
+      <w:suppressAutoHyphens w:val="true"/>
       <w:bidi w:val="0"/>
       <w:spacing w:before="0" w:after="0"/>
       <w:jc w:val="left"/>
@@ -27429,7 +27850,7 @@
       <w:kern w:val="0"/>
       <w:sz w:val="24"/>
       <w:szCs w:val="24"/>
-      <w:lang w:eastAsia="ru-RU" w:val="ru-RU" w:bidi="ar-SA"/>
+      <w:lang w:val="ru-RU" w:eastAsia="ru-RU" w:bidi="ar-SA"/>
     </w:rPr>
   </w:style>
   <w:style w:type="paragraph" w:styleId="Heading1">
@@ -27958,14 +28379,21 @@
       <w:bCs/>
     </w:rPr>
   </w:style>
-  <w:style w:type="numbering" w:styleId="Style17" w:default="1">
+  <w:style w:type="paragraph" w:styleId="Style17">
+    <w:name w:val="Содержимое врезки"/>
+    <w:basedOn w:val="Normal"/>
+    <w:qFormat/>
+    <w:pPr/>
+    <w:rPr/>
+  </w:style>
+  <w:style w:type="numbering" w:styleId="Style18" w:default="1">
     <w:name w:val="Без списка"/>
     <w:uiPriority w:val="99"/>
     <w:semiHidden/>
     <w:unhideWhenUsed/>
     <w:qFormat/>
   </w:style>
-  <w:style w:type="numbering" w:styleId="Style18">
+  <w:style w:type="numbering" w:styleId="Style19">
     <w:name w:val="Маркированный •"/>
     <w:qFormat/>
   </w:style>

</xml_diff>